<commit_message>
Modelo Producto y modifique la validación de categoria
</commit_message>
<xml_diff>
--- a/Documentacion/Informe Levantamiento de Información .docx
+++ b/Documentacion/Informe Levantamiento de Información .docx
@@ -1,6 +1,6 @@
 
 <file path=word/document.xml><?xml version="1.0" encoding="utf-8"?>
-<w:document xmlns:wpc="http://schemas.microsoft.com/office/word/2010/wordprocessingCanvas" xmlns:cx="http://schemas.microsoft.com/office/drawing/2014/chartex" xmlns:mc="http://schemas.openxmlformats.org/markup-compatibility/2006" xmlns:o="urn:schemas-microsoft-com:office:office" xmlns:r="http://schemas.openxmlformats.org/officeDocument/2006/relationships" xmlns:m="http://schemas.openxmlformats.org/officeDocument/2006/math" xmlns:v="urn:schemas-microsoft-com:vml" xmlns:wp14="http://schemas.microsoft.com/office/word/2010/wordprocessingDrawing" xmlns:wp="http://schemas.openxmlformats.org/drawingml/2006/wordprocessingDrawing" xmlns:w10="urn:schemas-microsoft-com:office:word" xmlns:w="http://schemas.openxmlformats.org/wordprocessingml/2006/main" xmlns:w14="http://schemas.microsoft.com/office/word/2010/wordml" xmlns:w15="http://schemas.microsoft.com/office/word/2012/wordml" xmlns:w16se="http://schemas.microsoft.com/office/word/2015/wordml/symex" xmlns:wpg="http://schemas.microsoft.com/office/word/2010/wordprocessingGroup" xmlns:wpi="http://schemas.microsoft.com/office/word/2010/wordprocessingInk" xmlns:wne="http://schemas.microsoft.com/office/word/2006/wordml" xmlns:wps="http://schemas.microsoft.com/office/word/2010/wordprocessingShape" mc:Ignorable="w14 w15 w16se wp14">
+<w:document xmlns:wpc="http://schemas.microsoft.com/office/word/2010/wordprocessingCanvas" xmlns:cx="http://schemas.microsoft.com/office/drawing/2014/chartex" xmlns:cx1="http://schemas.microsoft.com/office/drawing/2015/9/8/chartex" xmlns:cx2="http://schemas.microsoft.com/office/drawing/2015/10/21/chartex" xmlns:cx3="http://schemas.microsoft.com/office/drawing/2016/5/9/chartex" xmlns:cx4="http://schemas.microsoft.com/office/drawing/2016/5/10/chartex" xmlns:cx5="http://schemas.microsoft.com/office/drawing/2016/5/11/chartex" xmlns:cx6="http://schemas.microsoft.com/office/drawing/2016/5/12/chartex" xmlns:cx7="http://schemas.microsoft.com/office/drawing/2016/5/13/chartex" xmlns:cx8="http://schemas.microsoft.com/office/drawing/2016/5/14/chartex" xmlns:mc="http://schemas.openxmlformats.org/markup-compatibility/2006" xmlns:aink="http://schemas.microsoft.com/office/drawing/2016/ink" xmlns:am3d="http://schemas.microsoft.com/office/drawing/2017/model3d" xmlns:o="urn:schemas-microsoft-com:office:office" xmlns:r="http://schemas.openxmlformats.org/officeDocument/2006/relationships" xmlns:m="http://schemas.openxmlformats.org/officeDocument/2006/math" xmlns:v="urn:schemas-microsoft-com:vml" xmlns:wp14="http://schemas.microsoft.com/office/word/2010/wordprocessingDrawing" xmlns:wp="http://schemas.openxmlformats.org/drawingml/2006/wordprocessingDrawing" xmlns:w10="urn:schemas-microsoft-com:office:word" xmlns:w="http://schemas.openxmlformats.org/wordprocessingml/2006/main" xmlns:w14="http://schemas.microsoft.com/office/word/2010/wordml" xmlns:w15="http://schemas.microsoft.com/office/word/2012/wordml" xmlns:w16cex="http://schemas.microsoft.com/office/word/2018/wordml/cex" xmlns:w16cid="http://schemas.microsoft.com/office/word/2016/wordml/cid" xmlns:w16="http://schemas.microsoft.com/office/word/2018/wordml" xmlns:w16se="http://schemas.microsoft.com/office/word/2015/wordml/symex" xmlns:wpg="http://schemas.microsoft.com/office/word/2010/wordprocessingGroup" xmlns:wpi="http://schemas.microsoft.com/office/word/2010/wordprocessingInk" xmlns:wne="http://schemas.microsoft.com/office/word/2006/wordml" xmlns:wps="http://schemas.microsoft.com/office/word/2010/wordprocessingShape" mc:Ignorable="w14 w15 w16se w16cid w16 w16cex wp14">
   <w:body>
     <w:sdt>
       <w:sdtPr>
@@ -31063,7 +31063,6 @@
           <w:szCs w:val="24"/>
         </w:rPr>
       </w:pPr>
-      <w:bookmarkStart w:id="11" w:name="_GoBack"/>
       <w:r>
         <w:rPr>
           <w:rFonts w:ascii="Times New Roman" w:hAnsi="Times New Roman" w:cs="Times New Roman"/>
@@ -31129,7 +31128,6 @@
         </w:rPr>
         <w:br w:type="page"/>
       </w:r>
-      <w:bookmarkEnd w:id="11"/>
       <w:r>
         <w:rPr>
           <w:noProof/>
@@ -31214,7 +31212,7 @@
           <w:szCs w:val="24"/>
         </w:rPr>
       </w:pPr>
-      <w:bookmarkStart w:id="12" w:name="_Toc53552769"/>
+      <w:bookmarkStart w:id="11" w:name="_Toc53552769"/>
       <w:r>
         <w:rPr>
           <w:rFonts w:ascii="Times New Roman" w:hAnsi="Times New Roman" w:cs="Times New Roman"/>
@@ -31223,7 +31221,7 @@
         </w:rPr>
         <w:t>Modelo de Persistencia</w:t>
       </w:r>
-      <w:bookmarkEnd w:id="12"/>
+      <w:bookmarkEnd w:id="11"/>
     </w:p>
     <w:p>
       <w:pPr>
@@ -31314,8 +31312,8 @@
           <w:szCs w:val="24"/>
         </w:rPr>
       </w:pPr>
-      <w:bookmarkStart w:id="13" w:name="_Toc53552770"/>
-      <w:bookmarkStart w:id="14" w:name="_Toc43218276"/>
+      <w:bookmarkStart w:id="12" w:name="_Toc53552770"/>
+      <w:bookmarkStart w:id="13" w:name="_Toc43218276"/>
       <w:r>
         <w:rPr>
           <w:rFonts w:ascii="Times New Roman" w:hAnsi="Times New Roman" w:cs="Times New Roman"/>
@@ -31333,7 +31331,7 @@
         </w:rPr>
         <w:t>iccionario de Datos</w:t>
       </w:r>
-      <w:bookmarkEnd w:id="13"/>
+      <w:bookmarkEnd w:id="12"/>
     </w:p>
     <w:p>
       <w:pPr>
@@ -31412,6 +31410,7 @@
                 <w:lang w:val="en-CA"/>
               </w:rPr>
             </w:pPr>
+            <w:proofErr w:type="spellStart"/>
             <w:r>
               <w:rPr>
                 <w:rFonts w:ascii="Times New Roman" w:eastAsia="Times New Roman" w:hAnsi="Times New Roman" w:cs="Times New Roman"/>
@@ -31424,6 +31423,7 @@
               </w:rPr>
               <w:t>clin_pro</w:t>
             </w:r>
+            <w:proofErr w:type="spellEnd"/>
           </w:p>
         </w:tc>
       </w:tr>
@@ -31458,6 +31458,7 @@
                 <w:lang w:val="en-CA"/>
               </w:rPr>
             </w:pPr>
+            <w:proofErr w:type="spellStart"/>
             <w:r>
               <w:rPr>
                 <w:rFonts w:ascii="Times New Roman" w:eastAsia="Times New Roman" w:hAnsi="Times New Roman" w:cs="Times New Roman"/>
@@ -31468,8 +31469,35 @@
                 <w:szCs w:val="24"/>
                 <w:lang w:val="en-CA"/>
               </w:rPr>
-              <w:t>Nombre Columna</w:t>
-            </w:r>
+              <w:t>Nombre</w:t>
+            </w:r>
+            <w:proofErr w:type="spellEnd"/>
+            <w:r>
+              <w:rPr>
+                <w:rFonts w:ascii="Times New Roman" w:eastAsia="Times New Roman" w:hAnsi="Times New Roman" w:cs="Times New Roman"/>
+                <w:b/>
+                <w:bCs/>
+                <w:color w:val="000000"/>
+                <w:sz w:val="24"/>
+                <w:szCs w:val="24"/>
+                <w:lang w:val="en-CA"/>
+              </w:rPr>
+              <w:t xml:space="preserve"> </w:t>
+            </w:r>
+            <w:proofErr w:type="spellStart"/>
+            <w:r>
+              <w:rPr>
+                <w:rFonts w:ascii="Times New Roman" w:eastAsia="Times New Roman" w:hAnsi="Times New Roman" w:cs="Times New Roman"/>
+                <w:b/>
+                <w:bCs/>
+                <w:color w:val="000000"/>
+                <w:sz w:val="24"/>
+                <w:szCs w:val="24"/>
+                <w:lang w:val="en-CA"/>
+              </w:rPr>
+              <w:t>Columna</w:t>
+            </w:r>
+            <w:proofErr w:type="spellEnd"/>
           </w:p>
         </w:tc>
         <w:tc>
@@ -31663,6 +31691,7 @@
                 <w:lang w:val="en-CA"/>
               </w:rPr>
             </w:pPr>
+            <w:proofErr w:type="spellStart"/>
             <w:r>
               <w:rPr>
                 <w:rFonts w:ascii="Times New Roman" w:eastAsia="Times New Roman" w:hAnsi="Times New Roman" w:cs="Times New Roman"/>
@@ -31675,6 +31704,7 @@
               </w:rPr>
               <w:t>Restricciones</w:t>
             </w:r>
+            <w:proofErr w:type="spellEnd"/>
           </w:p>
         </w:tc>
       </w:tr>
@@ -31931,6 +31961,7 @@
                 <w:lang w:val="en-CA"/>
               </w:rPr>
             </w:pPr>
+            <w:proofErr w:type="spellStart"/>
             <w:r>
               <w:rPr>
                 <w:rFonts w:ascii="Times New Roman" w:eastAsia="Times New Roman" w:hAnsi="Times New Roman" w:cs="Times New Roman"/>
@@ -31941,6 +31972,7 @@
               </w:rPr>
               <w:t>tipo</w:t>
             </w:r>
+            <w:proofErr w:type="spellEnd"/>
           </w:p>
         </w:tc>
         <w:tc>
@@ -32156,6 +32188,7 @@
                 <w:lang w:val="en-CA"/>
               </w:rPr>
             </w:pPr>
+            <w:proofErr w:type="spellStart"/>
             <w:r>
               <w:rPr>
                 <w:rFonts w:ascii="Times New Roman" w:eastAsia="Times New Roman" w:hAnsi="Times New Roman" w:cs="Times New Roman"/>
@@ -32166,6 +32199,7 @@
               </w:rPr>
               <w:t>nombre</w:t>
             </w:r>
+            <w:proofErr w:type="spellEnd"/>
           </w:p>
         </w:tc>
         <w:tc>
@@ -32381,6 +32415,7 @@
                 <w:lang w:val="en-CA"/>
               </w:rPr>
             </w:pPr>
+            <w:proofErr w:type="spellStart"/>
             <w:r>
               <w:rPr>
                 <w:rFonts w:ascii="Times New Roman" w:eastAsia="Times New Roman" w:hAnsi="Times New Roman" w:cs="Times New Roman"/>
@@ -32391,6 +32426,7 @@
               </w:rPr>
               <w:t>apellido</w:t>
             </w:r>
+            <w:proofErr w:type="spellEnd"/>
           </w:p>
         </w:tc>
         <w:tc>
@@ -33282,6 +33318,7 @@
                 <w:lang w:val="en-CA"/>
               </w:rPr>
             </w:pPr>
+            <w:proofErr w:type="spellStart"/>
             <w:r>
               <w:rPr>
                 <w:rFonts w:ascii="Times New Roman" w:eastAsia="Times New Roman" w:hAnsi="Times New Roman" w:cs="Times New Roman"/>
@@ -33292,6 +33329,7 @@
               </w:rPr>
               <w:t>telefono</w:t>
             </w:r>
+            <w:proofErr w:type="spellEnd"/>
           </w:p>
         </w:tc>
         <w:tc>
@@ -33804,6 +33842,7 @@
                 <w:lang w:val="en-CA"/>
               </w:rPr>
             </w:pPr>
+            <w:proofErr w:type="spellStart"/>
             <w:r>
               <w:rPr>
                 <w:rFonts w:ascii="Times New Roman" w:eastAsia="Times New Roman" w:hAnsi="Times New Roman" w:cs="Times New Roman"/>
@@ -33814,8 +33853,35 @@
                 <w:szCs w:val="24"/>
                 <w:lang w:val="en-CA"/>
               </w:rPr>
-              <w:t>Nombre Columna</w:t>
-            </w:r>
+              <w:t>Nombre</w:t>
+            </w:r>
+            <w:proofErr w:type="spellEnd"/>
+            <w:r>
+              <w:rPr>
+                <w:rFonts w:ascii="Times New Roman" w:eastAsia="Times New Roman" w:hAnsi="Times New Roman" w:cs="Times New Roman"/>
+                <w:b/>
+                <w:bCs/>
+                <w:color w:val="000000"/>
+                <w:sz w:val="24"/>
+                <w:szCs w:val="24"/>
+                <w:lang w:val="en-CA"/>
+              </w:rPr>
+              <w:t xml:space="preserve"> </w:t>
+            </w:r>
+            <w:proofErr w:type="spellStart"/>
+            <w:r>
+              <w:rPr>
+                <w:rFonts w:ascii="Times New Roman" w:eastAsia="Times New Roman" w:hAnsi="Times New Roman" w:cs="Times New Roman"/>
+                <w:b/>
+                <w:bCs/>
+                <w:color w:val="000000"/>
+                <w:sz w:val="24"/>
+                <w:szCs w:val="24"/>
+                <w:lang w:val="en-CA"/>
+              </w:rPr>
+              <w:t>Columna</w:t>
+            </w:r>
+            <w:proofErr w:type="spellEnd"/>
           </w:p>
         </w:tc>
         <w:tc>
@@ -34009,6 +34075,7 @@
                 <w:lang w:val="en-CA"/>
               </w:rPr>
             </w:pPr>
+            <w:proofErr w:type="spellStart"/>
             <w:r>
               <w:rPr>
                 <w:rFonts w:ascii="Times New Roman" w:eastAsia="Times New Roman" w:hAnsi="Times New Roman" w:cs="Times New Roman"/>
@@ -34021,6 +34088,7 @@
               </w:rPr>
               <w:t>Restricciones</w:t>
             </w:r>
+            <w:proofErr w:type="spellEnd"/>
           </w:p>
         </w:tc>
       </w:tr>
@@ -34277,6 +34345,7 @@
                 <w:lang w:val="en-CA"/>
               </w:rPr>
             </w:pPr>
+            <w:proofErr w:type="spellStart"/>
             <w:r>
               <w:rPr>
                 <w:rFonts w:ascii="Times New Roman" w:eastAsia="Times New Roman" w:hAnsi="Times New Roman" w:cs="Times New Roman"/>
@@ -34287,6 +34356,7 @@
               </w:rPr>
               <w:t>nombre</w:t>
             </w:r>
+            <w:proofErr w:type="spellEnd"/>
           </w:p>
         </w:tc>
         <w:tc>
@@ -34759,6 +34829,7 @@
                 <w:lang w:val="en-CA"/>
               </w:rPr>
             </w:pPr>
+            <w:proofErr w:type="spellStart"/>
             <w:r>
               <w:rPr>
                 <w:rFonts w:ascii="Times New Roman" w:eastAsia="Times New Roman" w:hAnsi="Times New Roman" w:cs="Times New Roman"/>
@@ -34771,6 +34842,7 @@
               </w:rPr>
               <w:t>producto</w:t>
             </w:r>
+            <w:proofErr w:type="spellEnd"/>
           </w:p>
         </w:tc>
       </w:tr>
@@ -34806,6 +34878,7 @@
                 <w:lang w:val="en-CA"/>
               </w:rPr>
             </w:pPr>
+            <w:proofErr w:type="spellStart"/>
             <w:r>
               <w:rPr>
                 <w:rFonts w:ascii="Times New Roman" w:eastAsia="Times New Roman" w:hAnsi="Times New Roman" w:cs="Times New Roman"/>
@@ -34816,8 +34889,35 @@
                 <w:szCs w:val="24"/>
                 <w:lang w:val="en-CA"/>
               </w:rPr>
-              <w:t>Nombre Columna</w:t>
-            </w:r>
+              <w:t>Nombre</w:t>
+            </w:r>
+            <w:proofErr w:type="spellEnd"/>
+            <w:r>
+              <w:rPr>
+                <w:rFonts w:ascii="Times New Roman" w:eastAsia="Times New Roman" w:hAnsi="Times New Roman" w:cs="Times New Roman"/>
+                <w:b/>
+                <w:bCs/>
+                <w:color w:val="000000"/>
+                <w:sz w:val="24"/>
+                <w:szCs w:val="24"/>
+                <w:lang w:val="en-CA"/>
+              </w:rPr>
+              <w:t xml:space="preserve"> </w:t>
+            </w:r>
+            <w:proofErr w:type="spellStart"/>
+            <w:r>
+              <w:rPr>
+                <w:rFonts w:ascii="Times New Roman" w:eastAsia="Times New Roman" w:hAnsi="Times New Roman" w:cs="Times New Roman"/>
+                <w:b/>
+                <w:bCs/>
+                <w:color w:val="000000"/>
+                <w:sz w:val="24"/>
+                <w:szCs w:val="24"/>
+                <w:lang w:val="en-CA"/>
+              </w:rPr>
+              <w:t>Columna</w:t>
+            </w:r>
+            <w:proofErr w:type="spellEnd"/>
           </w:p>
         </w:tc>
         <w:tc>
@@ -35016,6 +35116,7 @@
                 <w:lang w:val="en-CA"/>
               </w:rPr>
             </w:pPr>
+            <w:proofErr w:type="spellStart"/>
             <w:r>
               <w:rPr>
                 <w:rFonts w:ascii="Times New Roman" w:eastAsia="Times New Roman" w:hAnsi="Times New Roman" w:cs="Times New Roman"/>
@@ -35028,6 +35129,7 @@
               </w:rPr>
               <w:t>Restricciones</w:t>
             </w:r>
+            <w:proofErr w:type="spellEnd"/>
           </w:p>
         </w:tc>
       </w:tr>
@@ -35060,6 +35162,7 @@
                 <w:lang w:val="en-CA"/>
               </w:rPr>
             </w:pPr>
+            <w:proofErr w:type="spellStart"/>
             <w:r>
               <w:rPr>
                 <w:rFonts w:ascii="Times New Roman" w:eastAsia="Times New Roman" w:hAnsi="Times New Roman" w:cs="Times New Roman"/>
@@ -35080,6 +35183,7 @@
               </w:rPr>
               <w:t>producto</w:t>
             </w:r>
+            <w:proofErr w:type="spellEnd"/>
           </w:p>
         </w:tc>
         <w:tc>
@@ -35301,6 +35405,7 @@
                 <w:lang w:val="en-CA"/>
               </w:rPr>
             </w:pPr>
+            <w:proofErr w:type="spellStart"/>
             <w:r>
               <w:rPr>
                 <w:rFonts w:ascii="Times New Roman" w:eastAsia="Times New Roman" w:hAnsi="Times New Roman" w:cs="Times New Roman"/>
@@ -35311,6 +35416,7 @@
               </w:rPr>
               <w:t>idcategoria</w:t>
             </w:r>
+            <w:proofErr w:type="spellEnd"/>
           </w:p>
         </w:tc>
         <w:tc>
@@ -35532,6 +35638,7 @@
                 <w:lang w:val="en-CA"/>
               </w:rPr>
             </w:pPr>
+            <w:proofErr w:type="spellStart"/>
             <w:r>
               <w:rPr>
                 <w:rFonts w:ascii="Times New Roman" w:eastAsia="Times New Roman" w:hAnsi="Times New Roman" w:cs="Times New Roman"/>
@@ -35542,6 +35649,7 @@
               </w:rPr>
               <w:t>cadigo</w:t>
             </w:r>
+            <w:proofErr w:type="spellEnd"/>
           </w:p>
         </w:tc>
         <w:tc>
@@ -35763,6 +35871,7 @@
                 <w:lang w:val="en-CA"/>
               </w:rPr>
             </w:pPr>
+            <w:proofErr w:type="spellStart"/>
             <w:r>
               <w:rPr>
                 <w:rFonts w:ascii="Times New Roman" w:eastAsia="Times New Roman" w:hAnsi="Times New Roman" w:cs="Times New Roman"/>
@@ -35773,6 +35882,7 @@
               </w:rPr>
               <w:t>nombre</w:t>
             </w:r>
+            <w:proofErr w:type="spellEnd"/>
           </w:p>
         </w:tc>
         <w:tc>
@@ -36686,6 +36796,7 @@
                 <w:lang w:val="en-CA"/>
               </w:rPr>
             </w:pPr>
+            <w:proofErr w:type="spellStart"/>
             <w:r>
               <w:rPr>
                 <w:rFonts w:ascii="Times New Roman" w:eastAsia="Times New Roman" w:hAnsi="Times New Roman" w:cs="Times New Roman"/>
@@ -36696,6 +36807,7 @@
               </w:rPr>
               <w:t>estado</w:t>
             </w:r>
+            <w:proofErr w:type="spellEnd"/>
           </w:p>
         </w:tc>
         <w:tc>
@@ -36882,6 +36994,7 @@
                 <w:lang w:val="en-CA"/>
               </w:rPr>
             </w:pPr>
+            <w:proofErr w:type="spellStart"/>
             <w:r>
               <w:rPr>
                 <w:rFonts w:ascii="Times New Roman" w:eastAsia="Times New Roman" w:hAnsi="Times New Roman" w:cs="Times New Roman"/>
@@ -36892,6 +37005,7 @@
               </w:rPr>
               <w:t>disponibilidad</w:t>
             </w:r>
+            <w:proofErr w:type="spellEnd"/>
           </w:p>
         </w:tc>
         <w:tc>
@@ -37108,6 +37222,7 @@
                 <w:lang w:val="en-CA"/>
               </w:rPr>
             </w:pPr>
+            <w:proofErr w:type="spellStart"/>
             <w:r>
               <w:rPr>
                 <w:rFonts w:ascii="Times New Roman" w:eastAsia="Times New Roman" w:hAnsi="Times New Roman" w:cs="Times New Roman"/>
@@ -37121,6 +37236,7 @@
               <w:lastRenderedPageBreak/>
               <w:t>sucursal</w:t>
             </w:r>
+            <w:proofErr w:type="spellEnd"/>
           </w:p>
         </w:tc>
       </w:tr>
@@ -37157,6 +37273,7 @@
                 <w:lang w:val="en-CA"/>
               </w:rPr>
             </w:pPr>
+            <w:proofErr w:type="spellStart"/>
             <w:r>
               <w:rPr>
                 <w:rFonts w:ascii="Times New Roman" w:eastAsia="Times New Roman" w:hAnsi="Times New Roman" w:cs="Times New Roman"/>
@@ -37167,8 +37284,35 @@
                 <w:szCs w:val="24"/>
                 <w:lang w:val="en-CA"/>
               </w:rPr>
-              <w:t>Nombre Columna</w:t>
-            </w:r>
+              <w:t>Nombre</w:t>
+            </w:r>
+            <w:proofErr w:type="spellEnd"/>
+            <w:r>
+              <w:rPr>
+                <w:rFonts w:ascii="Times New Roman" w:eastAsia="Times New Roman" w:hAnsi="Times New Roman" w:cs="Times New Roman"/>
+                <w:b/>
+                <w:bCs/>
+                <w:color w:val="000000"/>
+                <w:sz w:val="24"/>
+                <w:szCs w:val="24"/>
+                <w:lang w:val="en-CA"/>
+              </w:rPr>
+              <w:t xml:space="preserve"> </w:t>
+            </w:r>
+            <w:proofErr w:type="spellStart"/>
+            <w:r>
+              <w:rPr>
+                <w:rFonts w:ascii="Times New Roman" w:eastAsia="Times New Roman" w:hAnsi="Times New Roman" w:cs="Times New Roman"/>
+                <w:b/>
+                <w:bCs/>
+                <w:color w:val="000000"/>
+                <w:sz w:val="24"/>
+                <w:szCs w:val="24"/>
+                <w:lang w:val="en-CA"/>
+              </w:rPr>
+              <w:t>Columna</w:t>
+            </w:r>
+            <w:proofErr w:type="spellEnd"/>
           </w:p>
         </w:tc>
         <w:tc>
@@ -37367,6 +37511,7 @@
                 <w:lang w:val="en-CA"/>
               </w:rPr>
             </w:pPr>
+            <w:proofErr w:type="spellStart"/>
             <w:r>
               <w:rPr>
                 <w:rFonts w:ascii="Times New Roman" w:eastAsia="Times New Roman" w:hAnsi="Times New Roman" w:cs="Times New Roman"/>
@@ -37379,6 +37524,7 @@
               </w:rPr>
               <w:t>Restricciones</w:t>
             </w:r>
+            <w:proofErr w:type="spellEnd"/>
           </w:p>
         </w:tc>
       </w:tr>
@@ -37412,6 +37558,7 @@
                 <w:lang w:val="en-CA"/>
               </w:rPr>
             </w:pPr>
+            <w:proofErr w:type="spellStart"/>
             <w:r>
               <w:rPr>
                 <w:rFonts w:ascii="Times New Roman" w:eastAsia="Times New Roman" w:hAnsi="Times New Roman" w:cs="Times New Roman"/>
@@ -37422,6 +37569,7 @@
               </w:rPr>
               <w:t>idsucursal</w:t>
             </w:r>
+            <w:proofErr w:type="spellEnd"/>
           </w:p>
         </w:tc>
         <w:tc>
@@ -37644,6 +37792,7 @@
                 <w:lang w:val="en-CA"/>
               </w:rPr>
             </w:pPr>
+            <w:proofErr w:type="spellStart"/>
             <w:r>
               <w:rPr>
                 <w:rFonts w:ascii="Times New Roman" w:eastAsia="Times New Roman" w:hAnsi="Times New Roman" w:cs="Times New Roman"/>
@@ -37654,6 +37803,7 @@
               </w:rPr>
               <w:t>nombre</w:t>
             </w:r>
+            <w:proofErr w:type="spellEnd"/>
           </w:p>
         </w:tc>
         <w:tc>
@@ -38148,6 +38298,7 @@
                 <w:lang w:val="en-CA"/>
               </w:rPr>
             </w:pPr>
+            <w:proofErr w:type="spellStart"/>
             <w:r>
               <w:rPr>
                 <w:rFonts w:ascii="Times New Roman" w:eastAsia="Times New Roman" w:hAnsi="Times New Roman" w:cs="Times New Roman"/>
@@ -38160,6 +38311,7 @@
               </w:rPr>
               <w:t>ingreso</w:t>
             </w:r>
+            <w:proofErr w:type="spellEnd"/>
           </w:p>
         </w:tc>
       </w:tr>
@@ -38194,6 +38346,7 @@
                 <w:lang w:val="en-CA"/>
               </w:rPr>
             </w:pPr>
+            <w:proofErr w:type="spellStart"/>
             <w:r>
               <w:rPr>
                 <w:rFonts w:ascii="Times New Roman" w:eastAsia="Times New Roman" w:hAnsi="Times New Roman" w:cs="Times New Roman"/>
@@ -38204,8 +38357,35 @@
                 <w:szCs w:val="24"/>
                 <w:lang w:val="en-CA"/>
               </w:rPr>
-              <w:t>Nombre Columna</w:t>
-            </w:r>
+              <w:t>Nombre</w:t>
+            </w:r>
+            <w:proofErr w:type="spellEnd"/>
+            <w:r>
+              <w:rPr>
+                <w:rFonts w:ascii="Times New Roman" w:eastAsia="Times New Roman" w:hAnsi="Times New Roman" w:cs="Times New Roman"/>
+                <w:b/>
+                <w:bCs/>
+                <w:color w:val="000000"/>
+                <w:sz w:val="24"/>
+                <w:szCs w:val="24"/>
+                <w:lang w:val="en-CA"/>
+              </w:rPr>
+              <w:t xml:space="preserve"> </w:t>
+            </w:r>
+            <w:proofErr w:type="spellStart"/>
+            <w:r>
+              <w:rPr>
+                <w:rFonts w:ascii="Times New Roman" w:eastAsia="Times New Roman" w:hAnsi="Times New Roman" w:cs="Times New Roman"/>
+                <w:b/>
+                <w:bCs/>
+                <w:color w:val="000000"/>
+                <w:sz w:val="24"/>
+                <w:szCs w:val="24"/>
+                <w:lang w:val="en-CA"/>
+              </w:rPr>
+              <w:t>Columna</w:t>
+            </w:r>
+            <w:proofErr w:type="spellEnd"/>
           </w:p>
         </w:tc>
         <w:tc>
@@ -38399,6 +38579,7 @@
                 <w:lang w:val="en-CA"/>
               </w:rPr>
             </w:pPr>
+            <w:proofErr w:type="spellStart"/>
             <w:r>
               <w:rPr>
                 <w:rFonts w:ascii="Times New Roman" w:eastAsia="Times New Roman" w:hAnsi="Times New Roman" w:cs="Times New Roman"/>
@@ -38411,6 +38592,7 @@
               </w:rPr>
               <w:t>Restricciones</w:t>
             </w:r>
+            <w:proofErr w:type="spellEnd"/>
           </w:p>
         </w:tc>
       </w:tr>
@@ -38442,6 +38624,7 @@
                 <w:lang w:val="en-CA"/>
               </w:rPr>
             </w:pPr>
+            <w:proofErr w:type="spellStart"/>
             <w:r>
               <w:rPr>
                 <w:rFonts w:ascii="Times New Roman" w:eastAsia="Times New Roman" w:hAnsi="Times New Roman" w:cs="Times New Roman"/>
@@ -38452,6 +38635,7 @@
               </w:rPr>
               <w:t>idingreso</w:t>
             </w:r>
+            <w:proofErr w:type="spellEnd"/>
           </w:p>
         </w:tc>
         <w:tc>
@@ -38667,6 +38851,7 @@
                 <w:lang w:val="en-CA"/>
               </w:rPr>
             </w:pPr>
+            <w:proofErr w:type="spellStart"/>
             <w:r>
               <w:rPr>
                 <w:rFonts w:ascii="Times New Roman" w:eastAsia="Times New Roman" w:hAnsi="Times New Roman" w:cs="Times New Roman"/>
@@ -38677,6 +38862,7 @@
               </w:rPr>
               <w:t>idproveedor</w:t>
             </w:r>
+            <w:proofErr w:type="spellEnd"/>
           </w:p>
         </w:tc>
         <w:tc>
@@ -38892,6 +39078,7 @@
                 <w:lang w:val="en-CA"/>
               </w:rPr>
             </w:pPr>
+            <w:proofErr w:type="spellStart"/>
             <w:r>
               <w:rPr>
                 <w:rFonts w:ascii="Times New Roman" w:eastAsia="Times New Roman" w:hAnsi="Times New Roman" w:cs="Times New Roman"/>
@@ -38902,6 +39089,7 @@
               </w:rPr>
               <w:t>tipo_soporte</w:t>
             </w:r>
+            <w:proofErr w:type="spellEnd"/>
           </w:p>
         </w:tc>
         <w:tc>
@@ -39117,6 +39305,7 @@
                 <w:lang w:val="en-CA"/>
               </w:rPr>
             </w:pPr>
+            <w:proofErr w:type="spellStart"/>
             <w:r>
               <w:rPr>
                 <w:rFonts w:ascii="Times New Roman" w:eastAsia="Times New Roman" w:hAnsi="Times New Roman" w:cs="Times New Roman"/>
@@ -39127,6 +39316,7 @@
               </w:rPr>
               <w:t>no_soporte</w:t>
             </w:r>
+            <w:proofErr w:type="spellEnd"/>
           </w:p>
         </w:tc>
         <w:tc>
@@ -39343,6 +39533,7 @@
                 <w:lang w:val="en-CA"/>
               </w:rPr>
             </w:pPr>
+            <w:proofErr w:type="spellStart"/>
             <w:r>
               <w:rPr>
                 <w:rFonts w:ascii="Times New Roman" w:eastAsia="Times New Roman" w:hAnsi="Times New Roman" w:cs="Times New Roman"/>
@@ -39353,6 +39544,7 @@
               </w:rPr>
               <w:t>fecha_hora</w:t>
             </w:r>
+            <w:proofErr w:type="spellEnd"/>
           </w:p>
         </w:tc>
         <w:tc>
@@ -39379,6 +39571,7 @@
                 <w:lang w:val="en-CA"/>
               </w:rPr>
             </w:pPr>
+            <w:proofErr w:type="spellStart"/>
             <w:r>
               <w:rPr>
                 <w:rFonts w:ascii="Times New Roman" w:eastAsia="Times New Roman" w:hAnsi="Times New Roman" w:cs="Times New Roman"/>
@@ -39389,6 +39582,7 @@
               </w:rPr>
               <w:t>datatime</w:t>
             </w:r>
+            <w:proofErr w:type="spellEnd"/>
           </w:p>
         </w:tc>
         <w:tc>
@@ -39568,6 +39762,7 @@
                 <w:lang w:val="en-CA"/>
               </w:rPr>
             </w:pPr>
+            <w:proofErr w:type="spellStart"/>
             <w:r>
               <w:rPr>
                 <w:rFonts w:ascii="Times New Roman" w:eastAsia="Times New Roman" w:hAnsi="Times New Roman" w:cs="Times New Roman"/>
@@ -39578,6 +39773,7 @@
               </w:rPr>
               <w:t>iva</w:t>
             </w:r>
+            <w:proofErr w:type="spellEnd"/>
           </w:p>
         </w:tc>
         <w:tc>
@@ -39793,6 +39989,7 @@
                 <w:lang w:val="en-CA"/>
               </w:rPr>
             </w:pPr>
+            <w:proofErr w:type="spellStart"/>
             <w:r>
               <w:rPr>
                 <w:rFonts w:ascii="Times New Roman" w:eastAsia="Times New Roman" w:hAnsi="Times New Roman" w:cs="Times New Roman"/>
@@ -39803,6 +40000,7 @@
               </w:rPr>
               <w:t>estado</w:t>
             </w:r>
+            <w:proofErr w:type="spellEnd"/>
           </w:p>
         </w:tc>
         <w:tc>
@@ -40114,6 +40312,7 @@
                 <w:lang w:val="en-CA"/>
               </w:rPr>
             </w:pPr>
+            <w:proofErr w:type="spellStart"/>
             <w:r>
               <w:rPr>
                 <w:rFonts w:ascii="Times New Roman" w:eastAsia="Times New Roman" w:hAnsi="Times New Roman" w:cs="Times New Roman"/>
@@ -40124,8 +40323,35 @@
                 <w:szCs w:val="24"/>
                 <w:lang w:val="en-CA"/>
               </w:rPr>
-              <w:t>Nombre Columna</w:t>
-            </w:r>
+              <w:t>Nombre</w:t>
+            </w:r>
+            <w:proofErr w:type="spellEnd"/>
+            <w:r>
+              <w:rPr>
+                <w:rFonts w:ascii="Times New Roman" w:eastAsia="Times New Roman" w:hAnsi="Times New Roman" w:cs="Times New Roman"/>
+                <w:b/>
+                <w:bCs/>
+                <w:color w:val="000000"/>
+                <w:sz w:val="24"/>
+                <w:szCs w:val="24"/>
+                <w:lang w:val="en-CA"/>
+              </w:rPr>
+              <w:t xml:space="preserve"> </w:t>
+            </w:r>
+            <w:proofErr w:type="spellStart"/>
+            <w:r>
+              <w:rPr>
+                <w:rFonts w:ascii="Times New Roman" w:eastAsia="Times New Roman" w:hAnsi="Times New Roman" w:cs="Times New Roman"/>
+                <w:b/>
+                <w:bCs/>
+                <w:color w:val="000000"/>
+                <w:sz w:val="24"/>
+                <w:szCs w:val="24"/>
+                <w:lang w:val="en-CA"/>
+              </w:rPr>
+              <w:t>Columna</w:t>
+            </w:r>
+            <w:proofErr w:type="spellEnd"/>
           </w:p>
         </w:tc>
         <w:tc>
@@ -40319,6 +40545,7 @@
                 <w:lang w:val="en-CA"/>
               </w:rPr>
             </w:pPr>
+            <w:proofErr w:type="spellStart"/>
             <w:r>
               <w:rPr>
                 <w:rFonts w:ascii="Times New Roman" w:eastAsia="Times New Roman" w:hAnsi="Times New Roman" w:cs="Times New Roman"/>
@@ -40331,6 +40558,7 @@
               </w:rPr>
               <w:t>Restricciones</w:t>
             </w:r>
+            <w:proofErr w:type="spellEnd"/>
           </w:p>
         </w:tc>
       </w:tr>
@@ -40362,6 +40590,7 @@
                 <w:lang w:val="en-CA"/>
               </w:rPr>
             </w:pPr>
+            <w:proofErr w:type="spellStart"/>
             <w:r>
               <w:rPr>
                 <w:rFonts w:ascii="Times New Roman" w:eastAsia="Times New Roman" w:hAnsi="Times New Roman" w:cs="Times New Roman"/>
@@ -40372,6 +40601,7 @@
               </w:rPr>
               <w:t>Id_detalle_ingreso</w:t>
             </w:r>
+            <w:proofErr w:type="spellEnd"/>
           </w:p>
         </w:tc>
         <w:tc>
@@ -40587,6 +40817,7 @@
                 <w:lang w:val="en-CA"/>
               </w:rPr>
             </w:pPr>
+            <w:proofErr w:type="spellStart"/>
             <w:r>
               <w:rPr>
                 <w:rFonts w:ascii="Times New Roman" w:eastAsia="Times New Roman" w:hAnsi="Times New Roman" w:cs="Times New Roman"/>
@@ -40597,6 +40828,7 @@
               </w:rPr>
               <w:t>idingreso</w:t>
             </w:r>
+            <w:proofErr w:type="spellEnd"/>
           </w:p>
         </w:tc>
         <w:tc>
@@ -40812,6 +41044,7 @@
                 <w:lang w:val="en-CA"/>
               </w:rPr>
             </w:pPr>
+            <w:proofErr w:type="spellStart"/>
             <w:r>
               <w:rPr>
                 <w:rFonts w:ascii="Times New Roman" w:eastAsia="Times New Roman" w:hAnsi="Times New Roman" w:cs="Times New Roman"/>
@@ -40822,6 +41055,7 @@
               </w:rPr>
               <w:t>idproducto</w:t>
             </w:r>
+            <w:proofErr w:type="spellEnd"/>
           </w:p>
         </w:tc>
         <w:tc>
@@ -41037,6 +41271,7 @@
                 <w:lang w:val="en-CA"/>
               </w:rPr>
             </w:pPr>
+            <w:proofErr w:type="spellStart"/>
             <w:r>
               <w:rPr>
                 <w:rFonts w:ascii="Times New Roman" w:eastAsia="Times New Roman" w:hAnsi="Times New Roman" w:cs="Times New Roman"/>
@@ -41047,6 +41282,7 @@
               </w:rPr>
               <w:t>cantidad</w:t>
             </w:r>
+            <w:proofErr w:type="spellEnd"/>
           </w:p>
         </w:tc>
         <w:tc>
@@ -41263,6 +41499,7 @@
                 <w:lang w:val="en-CA"/>
               </w:rPr>
             </w:pPr>
+            <w:proofErr w:type="spellStart"/>
             <w:r>
               <w:rPr>
                 <w:rFonts w:ascii="Times New Roman" w:eastAsia="Times New Roman" w:hAnsi="Times New Roman" w:cs="Times New Roman"/>
@@ -41273,6 +41510,7 @@
               </w:rPr>
               <w:t>costo</w:t>
             </w:r>
+            <w:proofErr w:type="spellEnd"/>
           </w:p>
         </w:tc>
         <w:tc>
@@ -41488,6 +41726,7 @@
                 <w:lang w:val="en-CA"/>
               </w:rPr>
             </w:pPr>
+            <w:proofErr w:type="spellStart"/>
             <w:r>
               <w:rPr>
                 <w:rFonts w:ascii="Times New Roman" w:eastAsia="Times New Roman" w:hAnsi="Times New Roman" w:cs="Times New Roman"/>
@@ -41498,6 +41737,7 @@
               </w:rPr>
               <w:t>precio</w:t>
             </w:r>
+            <w:proofErr w:type="spellEnd"/>
           </w:p>
         </w:tc>
         <w:tc>
@@ -41754,6 +41994,7 @@
                 <w:lang w:val="en-CA"/>
               </w:rPr>
             </w:pPr>
+            <w:proofErr w:type="spellStart"/>
             <w:r>
               <w:rPr>
                 <w:rFonts w:ascii="Times New Roman" w:eastAsia="Times New Roman" w:hAnsi="Times New Roman" w:cs="Times New Roman"/>
@@ -41766,6 +42007,7 @@
               </w:rPr>
               <w:t>pedido</w:t>
             </w:r>
+            <w:proofErr w:type="spellEnd"/>
           </w:p>
         </w:tc>
       </w:tr>
@@ -41800,6 +42042,7 @@
                 <w:lang w:val="en-CA"/>
               </w:rPr>
             </w:pPr>
+            <w:proofErr w:type="spellStart"/>
             <w:r>
               <w:rPr>
                 <w:rFonts w:ascii="Times New Roman" w:eastAsia="Times New Roman" w:hAnsi="Times New Roman" w:cs="Times New Roman"/>
@@ -41810,8 +42053,35 @@
                 <w:szCs w:val="24"/>
                 <w:lang w:val="en-CA"/>
               </w:rPr>
-              <w:t>Nombre Columna</w:t>
-            </w:r>
+              <w:t>Nombre</w:t>
+            </w:r>
+            <w:proofErr w:type="spellEnd"/>
+            <w:r>
+              <w:rPr>
+                <w:rFonts w:ascii="Times New Roman" w:eastAsia="Times New Roman" w:hAnsi="Times New Roman" w:cs="Times New Roman"/>
+                <w:b/>
+                <w:bCs/>
+                <w:color w:val="000000"/>
+                <w:sz w:val="24"/>
+                <w:szCs w:val="24"/>
+                <w:lang w:val="en-CA"/>
+              </w:rPr>
+              <w:t xml:space="preserve"> </w:t>
+            </w:r>
+            <w:proofErr w:type="spellStart"/>
+            <w:r>
+              <w:rPr>
+                <w:rFonts w:ascii="Times New Roman" w:eastAsia="Times New Roman" w:hAnsi="Times New Roman" w:cs="Times New Roman"/>
+                <w:b/>
+                <w:bCs/>
+                <w:color w:val="000000"/>
+                <w:sz w:val="24"/>
+                <w:szCs w:val="24"/>
+                <w:lang w:val="en-CA"/>
+              </w:rPr>
+              <w:t>Columna</w:t>
+            </w:r>
+            <w:proofErr w:type="spellEnd"/>
           </w:p>
         </w:tc>
         <w:tc>
@@ -42005,6 +42275,7 @@
                 <w:lang w:val="en-CA"/>
               </w:rPr>
             </w:pPr>
+            <w:proofErr w:type="spellStart"/>
             <w:r>
               <w:rPr>
                 <w:rFonts w:ascii="Times New Roman" w:eastAsia="Times New Roman" w:hAnsi="Times New Roman" w:cs="Times New Roman"/>
@@ -42017,6 +42288,7 @@
               </w:rPr>
               <w:t>Restricciones</w:t>
             </w:r>
+            <w:proofErr w:type="spellEnd"/>
           </w:p>
         </w:tc>
       </w:tr>
@@ -42048,6 +42320,7 @@
                 <w:lang w:val="en-CA"/>
               </w:rPr>
             </w:pPr>
+            <w:proofErr w:type="spellStart"/>
             <w:r>
               <w:rPr>
                 <w:rFonts w:ascii="Times New Roman" w:eastAsia="Times New Roman" w:hAnsi="Times New Roman" w:cs="Times New Roman"/>
@@ -42058,6 +42331,7 @@
               </w:rPr>
               <w:t>idpedido</w:t>
             </w:r>
+            <w:proofErr w:type="spellEnd"/>
           </w:p>
         </w:tc>
         <w:tc>
@@ -42273,6 +42547,7 @@
                 <w:lang w:val="en-CA"/>
               </w:rPr>
             </w:pPr>
+            <w:proofErr w:type="spellStart"/>
             <w:r>
               <w:rPr>
                 <w:rFonts w:ascii="Times New Roman" w:eastAsia="Times New Roman" w:hAnsi="Times New Roman" w:cs="Times New Roman"/>
@@ -42283,6 +42558,7 @@
               </w:rPr>
               <w:t>idcliente</w:t>
             </w:r>
+            <w:proofErr w:type="spellEnd"/>
           </w:p>
         </w:tc>
         <w:tc>
@@ -42498,6 +42774,7 @@
                 <w:lang w:val="en-CA"/>
               </w:rPr>
             </w:pPr>
+            <w:proofErr w:type="spellStart"/>
             <w:r>
               <w:rPr>
                 <w:rFonts w:ascii="Times New Roman" w:eastAsia="Times New Roman" w:hAnsi="Times New Roman" w:cs="Times New Roman"/>
@@ -42508,6 +42785,7 @@
               </w:rPr>
               <w:t>tipo_soporte</w:t>
             </w:r>
+            <w:proofErr w:type="spellEnd"/>
           </w:p>
         </w:tc>
         <w:tc>
@@ -42723,6 +43001,7 @@
                 <w:lang w:val="en-CA"/>
               </w:rPr>
             </w:pPr>
+            <w:proofErr w:type="spellStart"/>
             <w:r>
               <w:rPr>
                 <w:rFonts w:ascii="Times New Roman" w:eastAsia="Times New Roman" w:hAnsi="Times New Roman" w:cs="Times New Roman"/>
@@ -42733,6 +43012,7 @@
               </w:rPr>
               <w:t>no_soporte</w:t>
             </w:r>
+            <w:proofErr w:type="spellEnd"/>
           </w:p>
         </w:tc>
         <w:tc>
@@ -42949,6 +43229,7 @@
                 <w:lang w:val="en-CA"/>
               </w:rPr>
             </w:pPr>
+            <w:proofErr w:type="spellStart"/>
             <w:r>
               <w:rPr>
                 <w:rFonts w:ascii="Times New Roman" w:eastAsia="Times New Roman" w:hAnsi="Times New Roman" w:cs="Times New Roman"/>
@@ -42959,6 +43240,7 @@
               </w:rPr>
               <w:t>fecha_hora</w:t>
             </w:r>
+            <w:proofErr w:type="spellEnd"/>
           </w:p>
         </w:tc>
         <w:tc>
@@ -42985,6 +43267,7 @@
                 <w:lang w:val="en-CA"/>
               </w:rPr>
             </w:pPr>
+            <w:proofErr w:type="spellStart"/>
             <w:r>
               <w:rPr>
                 <w:rFonts w:ascii="Times New Roman" w:eastAsia="Times New Roman" w:hAnsi="Times New Roman" w:cs="Times New Roman"/>
@@ -42995,6 +43278,7 @@
               </w:rPr>
               <w:t>datatime</w:t>
             </w:r>
+            <w:proofErr w:type="spellEnd"/>
           </w:p>
         </w:tc>
         <w:tc>
@@ -43174,6 +43458,7 @@
                 <w:lang w:val="en-CA"/>
               </w:rPr>
             </w:pPr>
+            <w:proofErr w:type="spellStart"/>
             <w:r>
               <w:rPr>
                 <w:rFonts w:ascii="Times New Roman" w:eastAsia="Times New Roman" w:hAnsi="Times New Roman" w:cs="Times New Roman"/>
@@ -43184,6 +43469,7 @@
               </w:rPr>
               <w:t>iva</w:t>
             </w:r>
+            <w:proofErr w:type="spellEnd"/>
           </w:p>
         </w:tc>
         <w:tc>
@@ -43398,6 +43684,7 @@
                 <w:lang w:val="en-CA"/>
               </w:rPr>
             </w:pPr>
+            <w:proofErr w:type="spellStart"/>
             <w:r>
               <w:rPr>
                 <w:rFonts w:ascii="Times New Roman" w:eastAsia="Times New Roman" w:hAnsi="Times New Roman" w:cs="Times New Roman"/>
@@ -43408,6 +43695,7 @@
               </w:rPr>
               <w:t>total_venta</w:t>
             </w:r>
+            <w:proofErr w:type="spellEnd"/>
           </w:p>
         </w:tc>
         <w:tc>
@@ -43433,6 +43721,7 @@
                 <w:lang w:val="en-CA"/>
               </w:rPr>
             </w:pPr>
+            <w:proofErr w:type="spellStart"/>
             <w:r>
               <w:rPr>
                 <w:rFonts w:ascii="Times New Roman" w:eastAsia="Times New Roman" w:hAnsi="Times New Roman" w:cs="Times New Roman"/>
@@ -43443,6 +43732,7 @@
               </w:rPr>
               <w:t>flocat</w:t>
             </w:r>
+            <w:proofErr w:type="spellEnd"/>
           </w:p>
         </w:tc>
         <w:tc>
@@ -43588,6 +43878,7 @@
                 <w:lang w:val="en-CA"/>
               </w:rPr>
             </w:pPr>
+            <w:proofErr w:type="spellStart"/>
             <w:r>
               <w:rPr>
                 <w:rFonts w:ascii="Times New Roman" w:eastAsia="Times New Roman" w:hAnsi="Times New Roman" w:cs="Times New Roman"/>
@@ -43598,6 +43889,7 @@
               </w:rPr>
               <w:t>estado</w:t>
             </w:r>
+            <w:proofErr w:type="spellEnd"/>
           </w:p>
         </w:tc>
         <w:tc>
@@ -43812,6 +44104,7 @@
                 <w:lang w:val="en-CA"/>
               </w:rPr>
             </w:pPr>
+            <w:proofErr w:type="spellStart"/>
             <w:r>
               <w:rPr>
                 <w:rFonts w:ascii="Times New Roman" w:eastAsia="Times New Roman" w:hAnsi="Times New Roman" w:cs="Times New Roman"/>
@@ -43822,6 +44115,7 @@
               </w:rPr>
               <w:t>idsucursal</w:t>
             </w:r>
+            <w:proofErr w:type="spellEnd"/>
           </w:p>
         </w:tc>
         <w:tc>
@@ -44046,6 +44340,7 @@
                 <w:lang w:val="en-CA"/>
               </w:rPr>
             </w:pPr>
+            <w:proofErr w:type="spellStart"/>
             <w:r>
               <w:rPr>
                 <w:rFonts w:ascii="Times New Roman" w:eastAsia="Times New Roman" w:hAnsi="Times New Roman" w:cs="Times New Roman"/>
@@ -44058,6 +44353,7 @@
               </w:rPr>
               <w:t>detalle_pedido</w:t>
             </w:r>
+            <w:proofErr w:type="spellEnd"/>
           </w:p>
         </w:tc>
       </w:tr>
@@ -44092,6 +44388,7 @@
                 <w:lang w:val="en-CA"/>
               </w:rPr>
             </w:pPr>
+            <w:proofErr w:type="spellStart"/>
             <w:r>
               <w:rPr>
                 <w:rFonts w:ascii="Times New Roman" w:eastAsia="Times New Roman" w:hAnsi="Times New Roman" w:cs="Times New Roman"/>
@@ -44102,8 +44399,35 @@
                 <w:szCs w:val="24"/>
                 <w:lang w:val="en-CA"/>
               </w:rPr>
-              <w:t>Nombre Columna</w:t>
-            </w:r>
+              <w:t>Nombre</w:t>
+            </w:r>
+            <w:proofErr w:type="spellEnd"/>
+            <w:r>
+              <w:rPr>
+                <w:rFonts w:ascii="Times New Roman" w:eastAsia="Times New Roman" w:hAnsi="Times New Roman" w:cs="Times New Roman"/>
+                <w:b/>
+                <w:bCs/>
+                <w:color w:val="000000"/>
+                <w:sz w:val="24"/>
+                <w:szCs w:val="24"/>
+                <w:lang w:val="en-CA"/>
+              </w:rPr>
+              <w:t xml:space="preserve"> </w:t>
+            </w:r>
+            <w:proofErr w:type="spellStart"/>
+            <w:r>
+              <w:rPr>
+                <w:rFonts w:ascii="Times New Roman" w:eastAsia="Times New Roman" w:hAnsi="Times New Roman" w:cs="Times New Roman"/>
+                <w:b/>
+                <w:bCs/>
+                <w:color w:val="000000"/>
+                <w:sz w:val="24"/>
+                <w:szCs w:val="24"/>
+                <w:lang w:val="en-CA"/>
+              </w:rPr>
+              <w:t>Columna</w:t>
+            </w:r>
+            <w:proofErr w:type="spellEnd"/>
           </w:p>
         </w:tc>
         <w:tc>
@@ -44297,6 +44621,7 @@
                 <w:lang w:val="en-CA"/>
               </w:rPr>
             </w:pPr>
+            <w:proofErr w:type="spellStart"/>
             <w:r>
               <w:rPr>
                 <w:rFonts w:ascii="Times New Roman" w:eastAsia="Times New Roman" w:hAnsi="Times New Roman" w:cs="Times New Roman"/>
@@ -44309,6 +44634,7 @@
               </w:rPr>
               <w:t>Restricciones</w:t>
             </w:r>
+            <w:proofErr w:type="spellEnd"/>
           </w:p>
         </w:tc>
       </w:tr>
@@ -44340,6 +44666,7 @@
                 <w:lang w:val="en-CA"/>
               </w:rPr>
             </w:pPr>
+            <w:proofErr w:type="spellStart"/>
             <w:r>
               <w:rPr>
                 <w:rFonts w:ascii="Times New Roman" w:eastAsia="Times New Roman" w:hAnsi="Times New Roman" w:cs="Times New Roman"/>
@@ -44350,6 +44677,7 @@
               </w:rPr>
               <w:t>Id_detalle_pedido</w:t>
             </w:r>
+            <w:proofErr w:type="spellEnd"/>
           </w:p>
         </w:tc>
         <w:tc>
@@ -44565,6 +44893,7 @@
                 <w:lang w:val="en-CA"/>
               </w:rPr>
             </w:pPr>
+            <w:proofErr w:type="spellStart"/>
             <w:r>
               <w:rPr>
                 <w:rFonts w:ascii="Times New Roman" w:eastAsia="Times New Roman" w:hAnsi="Times New Roman" w:cs="Times New Roman"/>
@@ -44575,6 +44904,7 @@
               </w:rPr>
               <w:t>idpedido</w:t>
             </w:r>
+            <w:proofErr w:type="spellEnd"/>
           </w:p>
         </w:tc>
         <w:tc>
@@ -44790,6 +45120,7 @@
                 <w:lang w:val="en-CA"/>
               </w:rPr>
             </w:pPr>
+            <w:proofErr w:type="spellStart"/>
             <w:r>
               <w:rPr>
                 <w:rFonts w:ascii="Times New Roman" w:eastAsia="Times New Roman" w:hAnsi="Times New Roman" w:cs="Times New Roman"/>
@@ -44800,6 +45131,7 @@
               </w:rPr>
               <w:t>idproducto</w:t>
             </w:r>
+            <w:proofErr w:type="spellEnd"/>
           </w:p>
         </w:tc>
         <w:tc>
@@ -45015,6 +45347,7 @@
                 <w:lang w:val="en-CA"/>
               </w:rPr>
             </w:pPr>
+            <w:proofErr w:type="spellStart"/>
             <w:r>
               <w:rPr>
                 <w:rFonts w:ascii="Times New Roman" w:eastAsia="Times New Roman" w:hAnsi="Times New Roman" w:cs="Times New Roman"/>
@@ -45025,6 +45358,7 @@
               </w:rPr>
               <w:t>cantidad</w:t>
             </w:r>
+            <w:proofErr w:type="spellEnd"/>
           </w:p>
         </w:tc>
         <w:tc>
@@ -45240,6 +45574,7 @@
                 <w:lang w:val="en-CA"/>
               </w:rPr>
             </w:pPr>
+            <w:proofErr w:type="spellStart"/>
             <w:r>
               <w:rPr>
                 <w:rFonts w:ascii="Times New Roman" w:eastAsia="Times New Roman" w:hAnsi="Times New Roman" w:cs="Times New Roman"/>
@@ -45250,6 +45585,7 @@
               </w:rPr>
               <w:t>precio</w:t>
             </w:r>
+            <w:proofErr w:type="spellEnd"/>
           </w:p>
         </w:tc>
         <w:tc>
@@ -45499,6 +45835,7 @@
                 <w:lang w:val="en-CA"/>
               </w:rPr>
             </w:pPr>
+            <w:proofErr w:type="spellStart"/>
             <w:r>
               <w:rPr>
                 <w:rFonts w:ascii="Times New Roman" w:eastAsia="Times New Roman" w:hAnsi="Times New Roman" w:cs="Times New Roman"/>
@@ -45511,6 +45848,7 @@
               </w:rPr>
               <w:t>usuarios</w:t>
             </w:r>
+            <w:proofErr w:type="spellEnd"/>
           </w:p>
         </w:tc>
       </w:tr>
@@ -45545,6 +45883,7 @@
                 <w:lang w:val="en-CA"/>
               </w:rPr>
             </w:pPr>
+            <w:proofErr w:type="spellStart"/>
             <w:r>
               <w:rPr>
                 <w:rFonts w:ascii="Times New Roman" w:eastAsia="Times New Roman" w:hAnsi="Times New Roman" w:cs="Times New Roman"/>
@@ -45555,8 +45894,35 @@
                 <w:szCs w:val="24"/>
                 <w:lang w:val="en-CA"/>
               </w:rPr>
-              <w:t>Nombre Columna</w:t>
-            </w:r>
+              <w:t>Nombre</w:t>
+            </w:r>
+            <w:proofErr w:type="spellEnd"/>
+            <w:r>
+              <w:rPr>
+                <w:rFonts w:ascii="Times New Roman" w:eastAsia="Times New Roman" w:hAnsi="Times New Roman" w:cs="Times New Roman"/>
+                <w:b/>
+                <w:bCs/>
+                <w:color w:val="000000"/>
+                <w:sz w:val="24"/>
+                <w:szCs w:val="24"/>
+                <w:lang w:val="en-CA"/>
+              </w:rPr>
+              <w:t xml:space="preserve"> </w:t>
+            </w:r>
+            <w:proofErr w:type="spellStart"/>
+            <w:r>
+              <w:rPr>
+                <w:rFonts w:ascii="Times New Roman" w:eastAsia="Times New Roman" w:hAnsi="Times New Roman" w:cs="Times New Roman"/>
+                <w:b/>
+                <w:bCs/>
+                <w:color w:val="000000"/>
+                <w:sz w:val="24"/>
+                <w:szCs w:val="24"/>
+                <w:lang w:val="en-CA"/>
+              </w:rPr>
+              <w:t>Columna</w:t>
+            </w:r>
+            <w:proofErr w:type="spellEnd"/>
           </w:p>
         </w:tc>
         <w:tc>
@@ -45750,6 +46116,7 @@
                 <w:lang w:val="en-CA"/>
               </w:rPr>
             </w:pPr>
+            <w:proofErr w:type="spellStart"/>
             <w:r>
               <w:rPr>
                 <w:rFonts w:ascii="Times New Roman" w:eastAsia="Times New Roman" w:hAnsi="Times New Roman" w:cs="Times New Roman"/>
@@ -45762,6 +46129,7 @@
               </w:rPr>
               <w:t>Restricciones</w:t>
             </w:r>
+            <w:proofErr w:type="spellEnd"/>
           </w:p>
         </w:tc>
       </w:tr>
@@ -45793,6 +46161,7 @@
                 <w:lang w:val="en-CA"/>
               </w:rPr>
             </w:pPr>
+            <w:proofErr w:type="spellStart"/>
             <w:r>
               <w:rPr>
                 <w:rFonts w:ascii="Times New Roman" w:eastAsia="Times New Roman" w:hAnsi="Times New Roman" w:cs="Times New Roman"/>
@@ -45803,6 +46172,7 @@
               </w:rPr>
               <w:t>idusuario</w:t>
             </w:r>
+            <w:proofErr w:type="spellEnd"/>
           </w:p>
         </w:tc>
         <w:tc>
@@ -46018,6 +46388,7 @@
                 <w:lang w:val="en-CA"/>
               </w:rPr>
             </w:pPr>
+            <w:proofErr w:type="spellStart"/>
             <w:r>
               <w:rPr>
                 <w:rFonts w:ascii="Times New Roman" w:eastAsia="Times New Roman" w:hAnsi="Times New Roman" w:cs="Times New Roman"/>
@@ -46028,6 +46399,7 @@
               </w:rPr>
               <w:t>tipo</w:t>
             </w:r>
+            <w:proofErr w:type="spellEnd"/>
           </w:p>
         </w:tc>
         <w:tc>
@@ -46243,6 +46615,7 @@
                 <w:lang w:val="en-CA"/>
               </w:rPr>
             </w:pPr>
+            <w:proofErr w:type="spellStart"/>
             <w:r>
               <w:rPr>
                 <w:rFonts w:ascii="Times New Roman" w:eastAsia="Times New Roman" w:hAnsi="Times New Roman" w:cs="Times New Roman"/>
@@ -46253,6 +46626,7 @@
               </w:rPr>
               <w:t>nombre</w:t>
             </w:r>
+            <w:proofErr w:type="spellEnd"/>
           </w:p>
         </w:tc>
         <w:tc>
@@ -47400,7 +47774,7 @@
         </w:rPr>
         <w:br w:type="page"/>
       </w:r>
-      <w:bookmarkStart w:id="15" w:name="_Toc53552771"/>
+      <w:bookmarkStart w:id="14" w:name="_Toc53552771"/>
       <w:r>
         <w:rPr>
           <w:rFonts w:ascii="Times New Roman" w:hAnsi="Times New Roman" w:cs="Times New Roman"/>
@@ -47410,8 +47784,8 @@
         <w:lastRenderedPageBreak/>
         <w:t>Diseño De La Arquitectura</w:t>
       </w:r>
+      <w:bookmarkEnd w:id="13"/>
       <w:bookmarkEnd w:id="14"/>
-      <w:bookmarkEnd w:id="15"/>
     </w:p>
     <w:p>
       <w:pPr>
@@ -47420,6 +47794,7 @@
           <w:rFonts w:ascii="Times New Roman" w:hAnsi="Times New Roman" w:cs="Times New Roman"/>
           <w:sz w:val="24"/>
           <w:szCs w:val="24"/>
+          <w:u w:val="single"/>
         </w:rPr>
       </w:pPr>
       <w:r>
@@ -47430,7 +47805,27 @@
           <w:sz w:val="24"/>
           <w:szCs w:val="24"/>
         </w:rPr>
-        <w:t xml:space="preserve">Sistema de información para enfermedades </w:t>
+        <w:t xml:space="preserve">Sistema de información para </w:t>
+      </w:r>
+      <w:r>
+        <w:rPr>
+          <w:rFonts w:ascii="Times New Roman" w:hAnsi="Times New Roman" w:cs="Times New Roman"/>
+          <w:b/>
+          <w:bCs/>
+          <w:sz w:val="24"/>
+          <w:szCs w:val="24"/>
+        </w:rPr>
+        <w:t>ventas e inventario</w:t>
+      </w:r>
+      <w:r>
+        <w:rPr>
+          <w:rFonts w:ascii="Times New Roman" w:hAnsi="Times New Roman" w:cs="Times New Roman"/>
+          <w:b/>
+          <w:bCs/>
+          <w:sz w:val="24"/>
+          <w:szCs w:val="24"/>
+        </w:rPr>
+        <w:t xml:space="preserve"> </w:t>
       </w:r>
       <w:r>
         <w:rPr>
@@ -47484,7 +47879,7 @@
           <w:szCs w:val="24"/>
         </w:rPr>
       </w:pPr>
-      <w:bookmarkStart w:id="16" w:name="_Toc53552772"/>
+      <w:bookmarkStart w:id="15" w:name="_Toc53552772"/>
       <w:r>
         <w:rPr>
           <w:sz w:val="24"/>
@@ -47493,7 +47888,7 @@
         <w:lastRenderedPageBreak/>
         <w:t>Datos importantes</w:t>
       </w:r>
-      <w:bookmarkEnd w:id="16"/>
+      <w:bookmarkEnd w:id="15"/>
     </w:p>
     <w:p>
       <w:pPr>
@@ -47518,7 +47913,16 @@
           <w:szCs w:val="24"/>
           <w:lang w:val="es-MX"/>
         </w:rPr>
-        <w:t>El sistema debe permitir consultar a los individuos y las enfermedades a las que están asociados.</w:t>
+        <w:t xml:space="preserve">El sistema debe permitir consultar </w:t>
+      </w:r>
+      <w:r>
+        <w:rPr>
+          <w:rFonts w:ascii="Times New Roman" w:hAnsi="Times New Roman" w:cs="Times New Roman"/>
+          <w:sz w:val="24"/>
+          <w:szCs w:val="24"/>
+          <w:lang w:val="es-MX"/>
+        </w:rPr>
+        <w:t>guardar coincidencias de compra</w:t>
       </w:r>
     </w:p>
     <w:p>
@@ -47609,7 +48013,7 @@
           <w:szCs w:val="24"/>
         </w:rPr>
       </w:pPr>
-      <w:bookmarkStart w:id="17" w:name="_Toc53552773"/>
+      <w:bookmarkStart w:id="16" w:name="_Toc53552773"/>
       <w:r>
         <w:rPr>
           <w:sz w:val="24"/>
@@ -47618,7 +48022,7 @@
         <w:lastRenderedPageBreak/>
         <w:t>Aspectos importantes a tener en cuenta en el desarrollo del sistema</w:t>
       </w:r>
-      <w:bookmarkEnd w:id="17"/>
+      <w:bookmarkEnd w:id="16"/>
     </w:p>
     <w:p>
       <w:pPr>
@@ -47737,8 +48141,8 @@
         </w:rPr>
         <w:t xml:space="preserve"> </w:t>
       </w:r>
-      <w:bookmarkStart w:id="18" w:name="_heading=h.4d34og8" w:colFirst="0" w:colLast="0"/>
-      <w:bookmarkEnd w:id="18"/>
+      <w:bookmarkStart w:id="17" w:name="_heading=h.4d34og8" w:colFirst="0" w:colLast="0"/>
+      <w:bookmarkEnd w:id="17"/>
       <w:r>
         <w:rPr>
           <w:sz w:val="24"/>
@@ -47746,8 +48150,8 @@
         </w:rPr>
         <w:br w:type="page"/>
       </w:r>
-      <w:bookmarkStart w:id="19" w:name="_heading=h.2s8eyo1" w:colFirst="0" w:colLast="0"/>
-      <w:bookmarkEnd w:id="19"/>
+      <w:bookmarkStart w:id="18" w:name="_heading=h.2s8eyo1" w:colFirst="0" w:colLast="0"/>
+      <w:bookmarkEnd w:id="18"/>
     </w:p>
     <w:p>
       <w:pPr>
@@ -47772,7 +48176,7 @@
 </file>
 
 <file path=word/endnotes.xml><?xml version="1.0" encoding="utf-8"?>
-<w:endnotes xmlns:wpc="http://schemas.microsoft.com/office/word/2010/wordprocessingCanvas" xmlns:cx="http://schemas.microsoft.com/office/drawing/2014/chartex" xmlns:mc="http://schemas.openxmlformats.org/markup-compatibility/2006" xmlns:o="urn:schemas-microsoft-com:office:office" xmlns:r="http://schemas.openxmlformats.org/officeDocument/2006/relationships" xmlns:m="http://schemas.openxmlformats.org/officeDocument/2006/math" xmlns:v="urn:schemas-microsoft-com:vml" xmlns:wp14="http://schemas.microsoft.com/office/word/2010/wordprocessingDrawing" xmlns:wp="http://schemas.openxmlformats.org/drawingml/2006/wordprocessingDrawing" xmlns:w10="urn:schemas-microsoft-com:office:word" xmlns:w="http://schemas.openxmlformats.org/wordprocessingml/2006/main" xmlns:w14="http://schemas.microsoft.com/office/word/2010/wordml" xmlns:w15="http://schemas.microsoft.com/office/word/2012/wordml" xmlns:w16se="http://schemas.microsoft.com/office/word/2015/wordml/symex" xmlns:wpg="http://schemas.microsoft.com/office/word/2010/wordprocessingGroup" xmlns:wpi="http://schemas.microsoft.com/office/word/2010/wordprocessingInk" xmlns:wne="http://schemas.microsoft.com/office/word/2006/wordml" xmlns:wps="http://schemas.microsoft.com/office/word/2010/wordprocessingShape" mc:Ignorable="w14 w15 w16se wp14">
+<w:endnotes xmlns:wpc="http://schemas.microsoft.com/office/word/2010/wordprocessingCanvas" xmlns:cx="http://schemas.microsoft.com/office/drawing/2014/chartex" xmlns:cx1="http://schemas.microsoft.com/office/drawing/2015/9/8/chartex" xmlns:cx2="http://schemas.microsoft.com/office/drawing/2015/10/21/chartex" xmlns:cx3="http://schemas.microsoft.com/office/drawing/2016/5/9/chartex" xmlns:cx4="http://schemas.microsoft.com/office/drawing/2016/5/10/chartex" xmlns:cx5="http://schemas.microsoft.com/office/drawing/2016/5/11/chartex" xmlns:cx6="http://schemas.microsoft.com/office/drawing/2016/5/12/chartex" xmlns:cx7="http://schemas.microsoft.com/office/drawing/2016/5/13/chartex" xmlns:cx8="http://schemas.microsoft.com/office/drawing/2016/5/14/chartex" xmlns:mc="http://schemas.openxmlformats.org/markup-compatibility/2006" xmlns:aink="http://schemas.microsoft.com/office/drawing/2016/ink" xmlns:am3d="http://schemas.microsoft.com/office/drawing/2017/model3d" xmlns:o="urn:schemas-microsoft-com:office:office" xmlns:r="http://schemas.openxmlformats.org/officeDocument/2006/relationships" xmlns:m="http://schemas.openxmlformats.org/officeDocument/2006/math" xmlns:v="urn:schemas-microsoft-com:vml" xmlns:wp14="http://schemas.microsoft.com/office/word/2010/wordprocessingDrawing" xmlns:wp="http://schemas.openxmlformats.org/drawingml/2006/wordprocessingDrawing" xmlns:w10="urn:schemas-microsoft-com:office:word" xmlns:w="http://schemas.openxmlformats.org/wordprocessingml/2006/main" xmlns:w14="http://schemas.microsoft.com/office/word/2010/wordml" xmlns:w15="http://schemas.microsoft.com/office/word/2012/wordml" xmlns:w16cex="http://schemas.microsoft.com/office/word/2018/wordml/cex" xmlns:w16cid="http://schemas.microsoft.com/office/word/2016/wordml/cid" xmlns:w16="http://schemas.microsoft.com/office/word/2018/wordml" xmlns:w16se="http://schemas.microsoft.com/office/word/2015/wordml/symex" xmlns:wpg="http://schemas.microsoft.com/office/word/2010/wordprocessingGroup" xmlns:wpi="http://schemas.microsoft.com/office/word/2010/wordprocessingInk" xmlns:wne="http://schemas.microsoft.com/office/word/2006/wordml" xmlns:wps="http://schemas.microsoft.com/office/word/2010/wordprocessingShape" mc:Ignorable="w14 w15 w16se w16cid w16 w16cex wp14">
   <w:endnote w:type="separator" w:id="-1">
     <w:p>
       <w:pPr>
@@ -47797,7 +48201,7 @@
 </file>
 
 <file path=word/footnotes.xml><?xml version="1.0" encoding="utf-8"?>
-<w:footnotes xmlns:wpc="http://schemas.microsoft.com/office/word/2010/wordprocessingCanvas" xmlns:cx="http://schemas.microsoft.com/office/drawing/2014/chartex" xmlns:mc="http://schemas.openxmlformats.org/markup-compatibility/2006" xmlns:o="urn:schemas-microsoft-com:office:office" xmlns:r="http://schemas.openxmlformats.org/officeDocument/2006/relationships" xmlns:m="http://schemas.openxmlformats.org/officeDocument/2006/math" xmlns:v="urn:schemas-microsoft-com:vml" xmlns:wp14="http://schemas.microsoft.com/office/word/2010/wordprocessingDrawing" xmlns:wp="http://schemas.openxmlformats.org/drawingml/2006/wordprocessingDrawing" xmlns:w10="urn:schemas-microsoft-com:office:word" xmlns:w="http://schemas.openxmlformats.org/wordprocessingml/2006/main" xmlns:w14="http://schemas.microsoft.com/office/word/2010/wordml" xmlns:w15="http://schemas.microsoft.com/office/word/2012/wordml" xmlns:w16se="http://schemas.microsoft.com/office/word/2015/wordml/symex" xmlns:wpg="http://schemas.microsoft.com/office/word/2010/wordprocessingGroup" xmlns:wpi="http://schemas.microsoft.com/office/word/2010/wordprocessingInk" xmlns:wne="http://schemas.microsoft.com/office/word/2006/wordml" xmlns:wps="http://schemas.microsoft.com/office/word/2010/wordprocessingShape" mc:Ignorable="w14 w15 w16se wp14">
+<w:footnotes xmlns:wpc="http://schemas.microsoft.com/office/word/2010/wordprocessingCanvas" xmlns:cx="http://schemas.microsoft.com/office/drawing/2014/chartex" xmlns:cx1="http://schemas.microsoft.com/office/drawing/2015/9/8/chartex" xmlns:cx2="http://schemas.microsoft.com/office/drawing/2015/10/21/chartex" xmlns:cx3="http://schemas.microsoft.com/office/drawing/2016/5/9/chartex" xmlns:cx4="http://schemas.microsoft.com/office/drawing/2016/5/10/chartex" xmlns:cx5="http://schemas.microsoft.com/office/drawing/2016/5/11/chartex" xmlns:cx6="http://schemas.microsoft.com/office/drawing/2016/5/12/chartex" xmlns:cx7="http://schemas.microsoft.com/office/drawing/2016/5/13/chartex" xmlns:cx8="http://schemas.microsoft.com/office/drawing/2016/5/14/chartex" xmlns:mc="http://schemas.openxmlformats.org/markup-compatibility/2006" xmlns:aink="http://schemas.microsoft.com/office/drawing/2016/ink" xmlns:am3d="http://schemas.microsoft.com/office/drawing/2017/model3d" xmlns:o="urn:schemas-microsoft-com:office:office" xmlns:r="http://schemas.openxmlformats.org/officeDocument/2006/relationships" xmlns:m="http://schemas.openxmlformats.org/officeDocument/2006/math" xmlns:v="urn:schemas-microsoft-com:vml" xmlns:wp14="http://schemas.microsoft.com/office/word/2010/wordprocessingDrawing" xmlns:wp="http://schemas.openxmlformats.org/drawingml/2006/wordprocessingDrawing" xmlns:w10="urn:schemas-microsoft-com:office:word" xmlns:w="http://schemas.openxmlformats.org/wordprocessingml/2006/main" xmlns:w14="http://schemas.microsoft.com/office/word/2010/wordml" xmlns:w15="http://schemas.microsoft.com/office/word/2012/wordml" xmlns:w16cex="http://schemas.microsoft.com/office/word/2018/wordml/cex" xmlns:w16cid="http://schemas.microsoft.com/office/word/2016/wordml/cid" xmlns:w16="http://schemas.microsoft.com/office/word/2018/wordml" xmlns:w16se="http://schemas.microsoft.com/office/word/2015/wordml/symex" xmlns:wpg="http://schemas.microsoft.com/office/word/2010/wordprocessingGroup" xmlns:wpi="http://schemas.microsoft.com/office/word/2010/wordprocessingInk" xmlns:wne="http://schemas.microsoft.com/office/word/2006/wordml" xmlns:wps="http://schemas.microsoft.com/office/word/2010/wordprocessingShape" mc:Ignorable="w14 w15 w16se w16cid w16 w16cex wp14">
   <w:footnote w:type="separator" w:id="-1">
     <w:p>
       <w:pPr>
@@ -47822,7 +48226,7 @@
 </file>
 
 <file path=word/numbering.xml><?xml version="1.0" encoding="utf-8"?>
-<w:numbering xmlns:wpc="http://schemas.microsoft.com/office/word/2010/wordprocessingCanvas" xmlns:cx="http://schemas.microsoft.com/office/drawing/2014/chartex" xmlns:mc="http://schemas.openxmlformats.org/markup-compatibility/2006" xmlns:o="urn:schemas-microsoft-com:office:office" xmlns:r="http://schemas.openxmlformats.org/officeDocument/2006/relationships" xmlns:m="http://schemas.openxmlformats.org/officeDocument/2006/math" xmlns:v="urn:schemas-microsoft-com:vml" xmlns:wp14="http://schemas.microsoft.com/office/word/2010/wordprocessingDrawing" xmlns:wp="http://schemas.openxmlformats.org/drawingml/2006/wordprocessingDrawing" xmlns:w10="urn:schemas-microsoft-com:office:word" xmlns:w="http://schemas.openxmlformats.org/wordprocessingml/2006/main" xmlns:w14="http://schemas.microsoft.com/office/word/2010/wordml" xmlns:w15="http://schemas.microsoft.com/office/word/2012/wordml" xmlns:w16se="http://schemas.microsoft.com/office/word/2015/wordml/symex" xmlns:wpg="http://schemas.microsoft.com/office/word/2010/wordprocessingGroup" xmlns:wpi="http://schemas.microsoft.com/office/word/2010/wordprocessingInk" xmlns:wne="http://schemas.microsoft.com/office/word/2006/wordml" xmlns:wps="http://schemas.microsoft.com/office/word/2010/wordprocessingShape" mc:Ignorable="w14 w15 w16se wp14">
+<w:numbering xmlns:wpc="http://schemas.microsoft.com/office/word/2010/wordprocessingCanvas" xmlns:cx="http://schemas.microsoft.com/office/drawing/2014/chartex" xmlns:cx1="http://schemas.microsoft.com/office/drawing/2015/9/8/chartex" xmlns:cx2="http://schemas.microsoft.com/office/drawing/2015/10/21/chartex" xmlns:cx3="http://schemas.microsoft.com/office/drawing/2016/5/9/chartex" xmlns:cx4="http://schemas.microsoft.com/office/drawing/2016/5/10/chartex" xmlns:cx5="http://schemas.microsoft.com/office/drawing/2016/5/11/chartex" xmlns:cx6="http://schemas.microsoft.com/office/drawing/2016/5/12/chartex" xmlns:cx7="http://schemas.microsoft.com/office/drawing/2016/5/13/chartex" xmlns:cx8="http://schemas.microsoft.com/office/drawing/2016/5/14/chartex" xmlns:mc="http://schemas.openxmlformats.org/markup-compatibility/2006" xmlns:aink="http://schemas.microsoft.com/office/drawing/2016/ink" xmlns:am3d="http://schemas.microsoft.com/office/drawing/2017/model3d" xmlns:o="urn:schemas-microsoft-com:office:office" xmlns:r="http://schemas.openxmlformats.org/officeDocument/2006/relationships" xmlns:m="http://schemas.openxmlformats.org/officeDocument/2006/math" xmlns:v="urn:schemas-microsoft-com:vml" xmlns:wp14="http://schemas.microsoft.com/office/word/2010/wordprocessingDrawing" xmlns:wp="http://schemas.openxmlformats.org/drawingml/2006/wordprocessingDrawing" xmlns:w10="urn:schemas-microsoft-com:office:word" xmlns:w="http://schemas.openxmlformats.org/wordprocessingml/2006/main" xmlns:w14="http://schemas.microsoft.com/office/word/2010/wordml" xmlns:w15="http://schemas.microsoft.com/office/word/2012/wordml" xmlns:w16cex="http://schemas.microsoft.com/office/word/2018/wordml/cex" xmlns:w16cid="http://schemas.microsoft.com/office/word/2016/wordml/cid" xmlns:w16="http://schemas.microsoft.com/office/word/2018/wordml" xmlns:w16se="http://schemas.microsoft.com/office/word/2015/wordml/symex" xmlns:wpg="http://schemas.microsoft.com/office/word/2010/wordprocessingGroup" xmlns:wpi="http://schemas.microsoft.com/office/word/2010/wordprocessingInk" xmlns:wne="http://schemas.microsoft.com/office/word/2006/wordml" xmlns:wps="http://schemas.microsoft.com/office/word/2010/wordprocessingShape" mc:Ignorable="w14 w15 w16se w16cid w16 w16cex wp14">
   <w:abstractNum w:abstractNumId="0" w15:restartNumberingAfterBreak="0">
     <w:nsid w:val="8705F3BC"/>
     <w:multiLevelType w:val="hybridMultilevel"/>
@@ -50583,7 +50987,7 @@
 </file>
 
 <file path=word/styles.xml><?xml version="1.0" encoding="utf-8"?>
-<w:styles xmlns:mc="http://schemas.openxmlformats.org/markup-compatibility/2006" xmlns:r="http://schemas.openxmlformats.org/officeDocument/2006/relationships" xmlns:w="http://schemas.openxmlformats.org/wordprocessingml/2006/main" xmlns:w14="http://schemas.microsoft.com/office/word/2010/wordml" xmlns:w15="http://schemas.microsoft.com/office/word/2012/wordml" xmlns:w16se="http://schemas.microsoft.com/office/word/2015/wordml/symex" mc:Ignorable="w14 w15 w16se">
+<w:styles xmlns:mc="http://schemas.openxmlformats.org/markup-compatibility/2006" xmlns:r="http://schemas.openxmlformats.org/officeDocument/2006/relationships" xmlns:w="http://schemas.openxmlformats.org/wordprocessingml/2006/main" xmlns:w14="http://schemas.microsoft.com/office/word/2010/wordml" xmlns:w15="http://schemas.microsoft.com/office/word/2012/wordml" xmlns:w16cex="http://schemas.microsoft.com/office/word/2018/wordml/cex" xmlns:w16cid="http://schemas.microsoft.com/office/word/2016/wordml/cid" xmlns:w16="http://schemas.microsoft.com/office/word/2018/wordml" xmlns:w16se="http://schemas.microsoft.com/office/word/2015/wordml/symex" mc:Ignorable="w14 w15 w16se w16cid w16 w16cex">
   <w:docDefaults>
     <w:rPrDefault>
       <w:rPr>
@@ -50599,7 +51003,7 @@
       </w:pPr>
     </w:pPrDefault>
   </w:docDefaults>
-  <w:latentStyles w:defLockedState="0" w:defUIPriority="99" w:defSemiHidden="0" w:defUnhideWhenUsed="0" w:defQFormat="0" w:count="371">
+  <w:latentStyles w:defLockedState="0" w:defUIPriority="99" w:defSemiHidden="0" w:defUnhideWhenUsed="0" w:defQFormat="0" w:count="376">
     <w:lsdException w:name="Normal" w:uiPriority="0" w:qFormat="1"/>
     <w:lsdException w:name="heading 1" w:uiPriority="9" w:qFormat="1"/>
     <w:lsdException w:name="heading 2" w:semiHidden="1" w:uiPriority="9" w:unhideWhenUsed="1" w:qFormat="1"/>
@@ -50705,7 +51109,6 @@
     <w:lsdException w:name="HTML Sample" w:semiHidden="1" w:unhideWhenUsed="1"/>
     <w:lsdException w:name="HTML Typewriter" w:semiHidden="1" w:unhideWhenUsed="1"/>
     <w:lsdException w:name="HTML Variable" w:semiHidden="1" w:unhideWhenUsed="1"/>
-    <w:lsdException w:name="Normal Table" w:semiHidden="1" w:unhideWhenUsed="1"/>
     <w:lsdException w:name="annotation subject" w:semiHidden="1" w:unhideWhenUsed="1"/>
     <w:lsdException w:name="No List" w:semiHidden="1" w:unhideWhenUsed="1"/>
     <w:lsdException w:name="Outline List 1" w:semiHidden="1" w:unhideWhenUsed="1"/>
@@ -50748,11 +51151,8 @@
     <w:lsdException w:name="Table Contemporary" w:semiHidden="1" w:unhideWhenUsed="1"/>
     <w:lsdException w:name="Table Elegant" w:semiHidden="1" w:unhideWhenUsed="1"/>
     <w:lsdException w:name="Table Professional" w:semiHidden="1" w:unhideWhenUsed="1"/>
-    <w:lsdException w:name="Table Subtle 1" w:semiHidden="1" w:unhideWhenUsed="1"/>
     <w:lsdException w:name="Table Subtle 2" w:semiHidden="1" w:unhideWhenUsed="1"/>
     <w:lsdException w:name="Table Web 1" w:semiHidden="1" w:unhideWhenUsed="1"/>
-    <w:lsdException w:name="Table Web 2" w:semiHidden="1" w:unhideWhenUsed="1"/>
-    <w:lsdException w:name="Table Web 3" w:semiHidden="1" w:unhideWhenUsed="1"/>
     <w:lsdException w:name="Balloon Text" w:semiHidden="1" w:unhideWhenUsed="1"/>
     <w:lsdException w:name="Table Grid" w:uiPriority="39"/>
     <w:lsdException w:name="Table Theme" w:semiHidden="1" w:unhideWhenUsed="1"/>
@@ -50971,6 +51371,11 @@
     <w:lsdException w:name="List Table 5 Dark Accent 6" w:uiPriority="50"/>
     <w:lsdException w:name="List Table 6 Colorful Accent 6" w:uiPriority="51"/>
     <w:lsdException w:name="List Table 7 Colorful Accent 6" w:uiPriority="52"/>
+    <w:lsdException w:name="Mention" w:semiHidden="1" w:unhideWhenUsed="1"/>
+    <w:lsdException w:name="Smart Hyperlink" w:semiHidden="1" w:unhideWhenUsed="1"/>
+    <w:lsdException w:name="Hashtag" w:semiHidden="1" w:unhideWhenUsed="1"/>
+    <w:lsdException w:name="Unresolved Mention" w:semiHidden="1" w:unhideWhenUsed="1"/>
+    <w:lsdException w:name="Smart Link" w:semiHidden="1" w:unhideWhenUsed="1"/>
   </w:latentStyles>
   <w:style w:type="paragraph" w:default="1" w:styleId="Normal">
     <w:name w:val="Normal"/>
@@ -51570,7 +51975,7 @@
 </file>
 
 <file path=word/glossary/document.xml><?xml version="1.0" encoding="utf-8"?>
-<w:glossaryDocument xmlns:wpc="http://schemas.microsoft.com/office/word/2010/wordprocessingCanvas" xmlns:cx="http://schemas.microsoft.com/office/drawing/2014/chartex" xmlns:mc="http://schemas.openxmlformats.org/markup-compatibility/2006" xmlns:o="urn:schemas-microsoft-com:office:office" xmlns:r="http://schemas.openxmlformats.org/officeDocument/2006/relationships" xmlns:m="http://schemas.openxmlformats.org/officeDocument/2006/math" xmlns:v="urn:schemas-microsoft-com:vml" xmlns:wp14="http://schemas.microsoft.com/office/word/2010/wordprocessingDrawing" xmlns:wp="http://schemas.openxmlformats.org/drawingml/2006/wordprocessingDrawing" xmlns:w10="urn:schemas-microsoft-com:office:word" xmlns:w="http://schemas.openxmlformats.org/wordprocessingml/2006/main" xmlns:w14="http://schemas.microsoft.com/office/word/2010/wordml" xmlns:w15="http://schemas.microsoft.com/office/word/2012/wordml" xmlns:w16se="http://schemas.microsoft.com/office/word/2015/wordml/symex" xmlns:wpg="http://schemas.microsoft.com/office/word/2010/wordprocessingGroup" xmlns:wpi="http://schemas.microsoft.com/office/word/2010/wordprocessingInk" xmlns:wne="http://schemas.microsoft.com/office/word/2006/wordml" xmlns:wps="http://schemas.microsoft.com/office/word/2010/wordprocessingShape" mc:Ignorable="w14 w15 w16se wp14">
+<w:glossaryDocument xmlns:wpc="http://schemas.microsoft.com/office/word/2010/wordprocessingCanvas" xmlns:cx="http://schemas.microsoft.com/office/drawing/2014/chartex" xmlns:cx1="http://schemas.microsoft.com/office/drawing/2015/9/8/chartex" xmlns:cx2="http://schemas.microsoft.com/office/drawing/2015/10/21/chartex" xmlns:cx3="http://schemas.microsoft.com/office/drawing/2016/5/9/chartex" xmlns:cx4="http://schemas.microsoft.com/office/drawing/2016/5/10/chartex" xmlns:cx5="http://schemas.microsoft.com/office/drawing/2016/5/11/chartex" xmlns:cx6="http://schemas.microsoft.com/office/drawing/2016/5/12/chartex" xmlns:cx7="http://schemas.microsoft.com/office/drawing/2016/5/13/chartex" xmlns:cx8="http://schemas.microsoft.com/office/drawing/2016/5/14/chartex" xmlns:mc="http://schemas.openxmlformats.org/markup-compatibility/2006" xmlns:aink="http://schemas.microsoft.com/office/drawing/2016/ink" xmlns:am3d="http://schemas.microsoft.com/office/drawing/2017/model3d" xmlns:o="urn:schemas-microsoft-com:office:office" xmlns:r="http://schemas.openxmlformats.org/officeDocument/2006/relationships" xmlns:m="http://schemas.openxmlformats.org/officeDocument/2006/math" xmlns:v="urn:schemas-microsoft-com:vml" xmlns:wp14="http://schemas.microsoft.com/office/word/2010/wordprocessingDrawing" xmlns:wp="http://schemas.openxmlformats.org/drawingml/2006/wordprocessingDrawing" xmlns:w10="urn:schemas-microsoft-com:office:word" xmlns:w="http://schemas.openxmlformats.org/wordprocessingml/2006/main" xmlns:w14="http://schemas.microsoft.com/office/word/2010/wordml" xmlns:w15="http://schemas.microsoft.com/office/word/2012/wordml" xmlns:w16cex="http://schemas.microsoft.com/office/word/2018/wordml/cex" xmlns:w16cid="http://schemas.microsoft.com/office/word/2016/wordml/cid" xmlns:w16="http://schemas.microsoft.com/office/word/2018/wordml" xmlns:w16se="http://schemas.microsoft.com/office/word/2015/wordml/symex" xmlns:wpg="http://schemas.microsoft.com/office/word/2010/wordprocessingGroup" xmlns:wpi="http://schemas.microsoft.com/office/word/2010/wordprocessingInk" xmlns:wne="http://schemas.microsoft.com/office/word/2006/wordml" xmlns:wps="http://schemas.microsoft.com/office/word/2010/wordprocessingShape" mc:Ignorable="w14 w15 w16se w16cid w16 w16cex wp14">
   <w:docParts>
     <w:docPart>
       <w:docPartPr>
@@ -51594,7 +51999,7 @@
           </w:pPr>
           <w:r>
             <w:rPr>
-              <w:color w:val="5B9BD5" w:themeColor="accent1"/>
+              <w:color w:val="4472C4" w:themeColor="accent1"/>
               <w:sz w:val="28"/>
               <w:szCs w:val="28"/>
               <w:lang w:val="es-ES"/>
@@ -51609,13 +52014,13 @@
 </file>
 
 <file path=word/glossary/fontTable.xml><?xml version="1.0" encoding="utf-8"?>
-<w:fonts xmlns:mc="http://schemas.openxmlformats.org/markup-compatibility/2006" xmlns:r="http://schemas.openxmlformats.org/officeDocument/2006/relationships" xmlns:w="http://schemas.openxmlformats.org/wordprocessingml/2006/main" xmlns:w14="http://schemas.microsoft.com/office/word/2010/wordml" xmlns:w15="http://schemas.microsoft.com/office/word/2012/wordml" xmlns:w16se="http://schemas.microsoft.com/office/word/2015/wordml/symex" mc:Ignorable="w14 w15 w16se">
+<w:fonts xmlns:mc="http://schemas.openxmlformats.org/markup-compatibility/2006" xmlns:r="http://schemas.openxmlformats.org/officeDocument/2006/relationships" xmlns:w="http://schemas.openxmlformats.org/wordprocessingml/2006/main" xmlns:w14="http://schemas.microsoft.com/office/word/2010/wordml" xmlns:w15="http://schemas.microsoft.com/office/word/2012/wordml" xmlns:w16cex="http://schemas.microsoft.com/office/word/2018/wordml/cex" xmlns:w16cid="http://schemas.microsoft.com/office/word/2016/wordml/cid" xmlns:w16="http://schemas.microsoft.com/office/word/2018/wordml" xmlns:w16se="http://schemas.microsoft.com/office/word/2015/wordml/symex" mc:Ignorable="w14 w15 w16se w16cid w16 w16cex">
   <w:font w:name="Times New Roman">
     <w:panose1 w:val="02020603050405020304"/>
     <w:charset w:val="00"/>
     <w:family w:val="roman"/>
     <w:pitch w:val="variable"/>
-    <w:sig w:usb0="E0002EFF" w:usb1="C000785B" w:usb2="00000009" w:usb3="00000000" w:csb0="000001FF" w:csb1="00000000"/>
+    <w:sig w:usb0="E0002AFF" w:usb1="C0007843" w:usb2="00000009" w:usb3="00000000" w:csb0="000001FF" w:csb1="00000000"/>
   </w:font>
   <w:font w:name="Symbol">
     <w:panose1 w:val="05050102010706020507"/>
@@ -51643,7 +52048,7 @@
     <w:charset w:val="00"/>
     <w:family w:val="swiss"/>
     <w:pitch w:val="variable"/>
-    <w:sig w:usb0="E0002EFF" w:usb1="C000785B" w:usb2="00000009" w:usb3="00000000" w:csb0="000001FF" w:csb1="00000000"/>
+    <w:sig w:usb0="E0002AFF" w:usb1="C0007843" w:usb2="00000009" w:usb3="00000000" w:csb0="000001FF" w:csb1="00000000"/>
   </w:font>
   <w:font w:name="Segoe UI">
     <w:panose1 w:val="020B0502040204020203"/>
@@ -51657,7 +52062,7 @@
     <w:charset w:val="00"/>
     <w:family w:val="swiss"/>
     <w:pitch w:val="variable"/>
-    <w:sig w:usb0="E4002EFF" w:usb1="C000247B" w:usb2="00000009" w:usb3="00000000" w:csb0="000001FF" w:csb1="00000000"/>
+    <w:sig w:usb0="E0002AFF" w:usb1="4000ACFF" w:usb2="00000001" w:usb3="00000000" w:csb0="000001FF" w:csb1="00000000"/>
   </w:font>
   <w:font w:name="Cambria">
     <w:panose1 w:val="02040503050406030204"/>
@@ -51671,13 +52076,13 @@
     <w:charset w:val="00"/>
     <w:family w:val="swiss"/>
     <w:pitch w:val="variable"/>
-    <w:sig w:usb0="E4002EFF" w:usb1="C000247B" w:usb2="00000009" w:usb3="00000000" w:csb0="000001FF" w:csb1="00000000"/>
+    <w:sig w:usb0="A0002AEF" w:usb1="4000207B" w:usb2="00000000" w:usb3="00000000" w:csb0="000001FF" w:csb1="00000000"/>
   </w:font>
 </w:fonts>
 </file>
 
 <file path=word/glossary/settings.xml><?xml version="1.0" encoding="utf-8"?>
-<w:settings xmlns:mc="http://schemas.openxmlformats.org/markup-compatibility/2006" xmlns:o="urn:schemas-microsoft-com:office:office" xmlns:r="http://schemas.openxmlformats.org/officeDocument/2006/relationships" xmlns:m="http://schemas.openxmlformats.org/officeDocument/2006/math" xmlns:v="urn:schemas-microsoft-com:vml" xmlns:w10="urn:schemas-microsoft-com:office:word" xmlns:w="http://schemas.openxmlformats.org/wordprocessingml/2006/main" xmlns:w14="http://schemas.microsoft.com/office/word/2010/wordml" xmlns:w15="http://schemas.microsoft.com/office/word/2012/wordml" xmlns:w16se="http://schemas.microsoft.com/office/word/2015/wordml/symex" xmlns:sl="http://schemas.openxmlformats.org/schemaLibrary/2006/main" mc:Ignorable="w14 w15 w16se">
+<w:settings xmlns:mc="http://schemas.openxmlformats.org/markup-compatibility/2006" xmlns:o="urn:schemas-microsoft-com:office:office" xmlns:r="http://schemas.openxmlformats.org/officeDocument/2006/relationships" xmlns:m="http://schemas.openxmlformats.org/officeDocument/2006/math" xmlns:v="urn:schemas-microsoft-com:vml" xmlns:w10="urn:schemas-microsoft-com:office:word" xmlns:w="http://schemas.openxmlformats.org/wordprocessingml/2006/main" xmlns:w14="http://schemas.microsoft.com/office/word/2010/wordml" xmlns:w15="http://schemas.microsoft.com/office/word/2012/wordml" xmlns:w16cex="http://schemas.microsoft.com/office/word/2018/wordml/cex" xmlns:w16cid="http://schemas.microsoft.com/office/word/2016/wordml/cid" xmlns:w16="http://schemas.microsoft.com/office/word/2018/wordml" xmlns:w16se="http://schemas.microsoft.com/office/word/2015/wordml/symex" xmlns:sl="http://schemas.openxmlformats.org/schemaLibrary/2006/main" mc:Ignorable="w14 w15 w16se w16cid w16 w16cex">
   <w:view w:val="normal"/>
   <w:revisionView w:comments="0" w:insDel="0" w:formatting="0"/>
   <w:defaultTabStop w:val="720"/>
@@ -51689,6 +52094,7 @@
     <w:compatSetting w:name="enableOpenTypeFeatures" w:uri="http://schemas.microsoft.com/office/word" w:val="1"/>
     <w:compatSetting w:name="doNotFlipMirrorIndents" w:uri="http://schemas.microsoft.com/office/word" w:val="1"/>
     <w:compatSetting w:name="differentiateMultirowTableHeaders" w:uri="http://schemas.microsoft.com/office/word" w:val="1"/>
+    <w:compatSetting w:name="useWord2013TrackBottomHyphenation" w:uri="http://schemas.microsoft.com/office/word" w:val="1"/>
   </w:compat>
   <w:rsids>
     <w:rsidRoot w:val="00F74BC0"/>
@@ -51699,6 +52105,7 @@
     <w:rsid w:val="00A62FF5"/>
     <w:rsid w:val="00A6636E"/>
     <w:rsid w:val="00E1355D"/>
+    <w:rsid w:val="00E34F4E"/>
     <w:rsid w:val="00EC16ED"/>
     <w:rsid w:val="00F74BC0"/>
   </w:rsids>
@@ -51717,14 +52124,14 @@
   </m:mathPr>
   <w:themeFontLang w:val="en-CA"/>
   <w:clrSchemeMapping w:bg1="light1" w:t1="dark1" w:bg2="light2" w:t2="dark2" w:accent1="accent1" w:accent2="accent2" w:accent3="accent3" w:accent4="accent4" w:accent5="accent5" w:accent6="accent6" w:hyperlink="hyperlink" w:followedHyperlink="followedHyperlink"/>
-  <w:decimalSymbol w:val="."/>
-  <w:listSeparator w:val=","/>
+  <w:decimalSymbol w:val=","/>
+  <w:listSeparator w:val=";"/>
   <w15:chartTrackingRefBased/>
 </w:settings>
 </file>
 
 <file path=word/glossary/styles.xml><?xml version="1.0" encoding="utf-8"?>
-<w:styles xmlns:mc="http://schemas.openxmlformats.org/markup-compatibility/2006" xmlns:r="http://schemas.openxmlformats.org/officeDocument/2006/relationships" xmlns:w="http://schemas.openxmlformats.org/wordprocessingml/2006/main" xmlns:w14="http://schemas.microsoft.com/office/word/2010/wordml" xmlns:w15="http://schemas.microsoft.com/office/word/2012/wordml" xmlns:w16se="http://schemas.microsoft.com/office/word/2015/wordml/symex" mc:Ignorable="w14 w15 w16se">
+<w:styles xmlns:mc="http://schemas.openxmlformats.org/markup-compatibility/2006" xmlns:r="http://schemas.openxmlformats.org/officeDocument/2006/relationships" xmlns:w="http://schemas.openxmlformats.org/wordprocessingml/2006/main" xmlns:w14="http://schemas.microsoft.com/office/word/2010/wordml" xmlns:w15="http://schemas.microsoft.com/office/word/2012/wordml" xmlns:w16cex="http://schemas.microsoft.com/office/word/2018/wordml/cex" xmlns:w16cid="http://schemas.microsoft.com/office/word/2016/wordml/cid" xmlns:w16="http://schemas.microsoft.com/office/word/2018/wordml" xmlns:w16se="http://schemas.microsoft.com/office/word/2015/wordml/symex" mc:Ignorable="w14 w15 w16se w16cid w16 w16cex">
   <w:docDefaults>
     <w:rPrDefault>
       <w:rPr>
@@ -51740,7 +52147,7 @@
       </w:pPr>
     </w:pPrDefault>
   </w:docDefaults>
-  <w:latentStyles w:defLockedState="0" w:defUIPriority="99" w:defSemiHidden="0" w:defUnhideWhenUsed="0" w:defQFormat="0" w:count="371">
+  <w:latentStyles w:defLockedState="0" w:defUIPriority="99" w:defSemiHidden="0" w:defUnhideWhenUsed="0" w:defQFormat="0" w:count="376">
     <w:lsdException w:name="Normal" w:uiPriority="0" w:qFormat="1"/>
     <w:lsdException w:name="heading 1" w:uiPriority="9" w:qFormat="1"/>
     <w:lsdException w:name="heading 2" w:semiHidden="1" w:uiPriority="9" w:unhideWhenUsed="1" w:qFormat="1"/>
@@ -51846,7 +52253,6 @@
     <w:lsdException w:name="HTML Sample" w:semiHidden="1" w:unhideWhenUsed="1"/>
     <w:lsdException w:name="HTML Typewriter" w:semiHidden="1" w:unhideWhenUsed="1"/>
     <w:lsdException w:name="HTML Variable" w:semiHidden="1" w:unhideWhenUsed="1"/>
-    <w:lsdException w:name="Normal Table" w:semiHidden="1" w:unhideWhenUsed="1"/>
     <w:lsdException w:name="annotation subject" w:semiHidden="1" w:unhideWhenUsed="1"/>
     <w:lsdException w:name="No List" w:semiHidden="1" w:unhideWhenUsed="1"/>
     <w:lsdException w:name="Outline List 1" w:semiHidden="1" w:unhideWhenUsed="1"/>
@@ -51889,11 +52295,8 @@
     <w:lsdException w:name="Table Contemporary" w:semiHidden="1" w:unhideWhenUsed="1"/>
     <w:lsdException w:name="Table Elegant" w:semiHidden="1" w:unhideWhenUsed="1"/>
     <w:lsdException w:name="Table Professional" w:semiHidden="1" w:unhideWhenUsed="1"/>
-    <w:lsdException w:name="Table Subtle 1" w:semiHidden="1" w:unhideWhenUsed="1"/>
     <w:lsdException w:name="Table Subtle 2" w:semiHidden="1" w:unhideWhenUsed="1"/>
     <w:lsdException w:name="Table Web 1" w:semiHidden="1" w:unhideWhenUsed="1"/>
-    <w:lsdException w:name="Table Web 2" w:semiHidden="1" w:unhideWhenUsed="1"/>
-    <w:lsdException w:name="Table Web 3" w:semiHidden="1" w:unhideWhenUsed="1"/>
     <w:lsdException w:name="Balloon Text" w:semiHidden="1" w:unhideWhenUsed="1"/>
     <w:lsdException w:name="Table Grid" w:uiPriority="39"/>
     <w:lsdException w:name="Table Theme" w:semiHidden="1" w:unhideWhenUsed="1"/>
@@ -52112,6 +52515,11 @@
     <w:lsdException w:name="List Table 5 Dark Accent 6" w:uiPriority="50"/>
     <w:lsdException w:name="List Table 6 Colorful Accent 6" w:uiPriority="51"/>
     <w:lsdException w:name="List Table 7 Colorful Accent 6" w:uiPriority="52"/>
+    <w:lsdException w:name="Mention" w:semiHidden="1" w:unhideWhenUsed="1"/>
+    <w:lsdException w:name="Smart Hyperlink" w:semiHidden="1" w:unhideWhenUsed="1"/>
+    <w:lsdException w:name="Hashtag" w:semiHidden="1" w:unhideWhenUsed="1"/>
+    <w:lsdException w:name="Unresolved Mention" w:semiHidden="1" w:unhideWhenUsed="1"/>
+    <w:lsdException w:name="Smart Link" w:semiHidden="1" w:unhideWhenUsed="1"/>
   </w:latentStyles>
   <w:style w:type="paragraph" w:default="1" w:styleId="Normal">
     <w:name w:val="Normal"/>
@@ -52152,7 +52560,7 @@
 </file>
 
 <file path=word/glossary/webSettings.xml><?xml version="1.0" encoding="utf-8"?>
-<w:webSettings xmlns:mc="http://schemas.openxmlformats.org/markup-compatibility/2006" xmlns:r="http://schemas.openxmlformats.org/officeDocument/2006/relationships" xmlns:w="http://schemas.openxmlformats.org/wordprocessingml/2006/main" xmlns:w14="http://schemas.microsoft.com/office/word/2010/wordml" xmlns:w15="http://schemas.microsoft.com/office/word/2012/wordml" xmlns:w16se="http://schemas.microsoft.com/office/word/2015/wordml/symex" mc:Ignorable="w14 w15 w16se">
+<w:webSettings xmlns:mc="http://schemas.openxmlformats.org/markup-compatibility/2006" xmlns:r="http://schemas.openxmlformats.org/officeDocument/2006/relationships" xmlns:w="http://schemas.openxmlformats.org/wordprocessingml/2006/main" xmlns:w14="http://schemas.microsoft.com/office/word/2010/wordml" xmlns:w15="http://schemas.microsoft.com/office/word/2012/wordml" xmlns:w16cex="http://schemas.microsoft.com/office/word/2018/wordml/cex" xmlns:w16cid="http://schemas.microsoft.com/office/word/2016/wordml/cid" xmlns:w16="http://schemas.microsoft.com/office/word/2018/wordml" xmlns:w16se="http://schemas.microsoft.com/office/word/2015/wordml/symex" mc:Ignorable="w14 w15 w16se w16cid w16 w16cex">
   <w:optimizeForBrowser/>
   <w:allowPNG/>
 </w:webSettings>
@@ -52490,13 +52898,13 @@
 </file>
 
 <file path=customXml/item2.xml><?xml version="1.0" encoding="utf-8"?>
+<b:Sources xmlns:b="http://schemas.openxmlformats.org/officeDocument/2006/bibliography" xmlns="http://schemas.openxmlformats.org/officeDocument/2006/bibliography" SelectedStyle="\APASixthEditionOfficeOnline.xsl" StyleName="APA" Version="6"/>
+</file>
+
+<file path=customXml/item3.xml><?xml version="1.0" encoding="utf-8"?>
 <go:gDocsCustomXmlDataStorage xmlns:go="http://customooxmlschemas.google.com/" xmlns:r="http://schemas.openxmlformats.org/officeDocument/2006/relationships">
   <go:docsCustomData xmlns:go="http://customooxmlschemas.google.com/" roundtripDataSignature="AMtx7mj7h9GxWKloSh68az9nED5KcwS1HA==">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</go:docsCustomData>
 </go:gDocsCustomXmlDataStorage>
-</file>
-
-<file path=customXml/item3.xml><?xml version="1.0" encoding="utf-8"?>
-<b:Sources xmlns:b="http://schemas.openxmlformats.org/officeDocument/2006/bibliography" xmlns="http://schemas.openxmlformats.org/officeDocument/2006/bibliography" SelectedStyle="\APASixthEditionOfficeOnline.xsl" StyleName="APA" Version="6"/>
 </file>
 
 <file path=customXml/itemProps1.xml><?xml version="1.0" encoding="utf-8"?>
@@ -52508,18 +52916,18 @@
 </file>
 
 <file path=customXml/itemProps2.xml><?xml version="1.0" encoding="utf-8"?>
+<ds:datastoreItem xmlns:ds="http://schemas.openxmlformats.org/officeDocument/2006/customXml" ds:itemID="{13877721-F511-458B-B225-DBFDE4DEEB06}">
+  <ds:schemaRefs>
+    <ds:schemaRef ds:uri="http://schemas.openxmlformats.org/officeDocument/2006/bibliography"/>
+  </ds:schemaRefs>
+</ds:datastoreItem>
+</file>
+
+<file path=customXml/itemProps3.xml><?xml version="1.0" encoding="utf-8"?>
 <ds:datastoreItem xmlns:ds="http://schemas.openxmlformats.org/officeDocument/2006/customXml" ds:itemID="{11111111-1234-1234-1234-123412341234}">
   <ds:schemaRefs>
     <ds:schemaRef ds:uri="http://customooxmlschemas.google.com/"/>
     <ds:schemaRef ds:uri="http://schemas.openxmlformats.org/officeDocument/2006/relationships"/>
   </ds:schemaRefs>
 </ds:datastoreItem>
-</file>
-
-<file path=customXml/itemProps3.xml><?xml version="1.0" encoding="utf-8"?>
-<ds:datastoreItem xmlns:ds="http://schemas.openxmlformats.org/officeDocument/2006/customXml" ds:itemID="{13877721-F511-458B-B225-DBFDE4DEEB06}">
-  <ds:schemaRefs>
-    <ds:schemaRef ds:uri="http://schemas.openxmlformats.org/officeDocument/2006/bibliography"/>
-  </ds:schemaRefs>
-</ds:datastoreItem>
 </file>
</xml_diff>